<commit_message>
Revised version sent out for final review May 8th.
</commit_message>
<xml_diff>
--- a/docs/BAMS_paper_v4.docx
+++ b/docs/BAMS_paper_v4.docx
@@ -136,6 +136,7 @@
         <w:spacing w:line="480" w:lineRule="auto"/>
         <w:contextualSpacing/>
       </w:pPr>
+      <w:proofErr w:type="gramStart"/>
       <w:r>
         <w:t xml:space="preserve">2. </w:t>
       </w:r>
@@ -143,7 +144,14 @@
         <w:rPr>
           <w:i/>
         </w:rPr>
-        <w:t>Space Science Division, Naval Research Laboratory, Washington D.C. 20375</w:t>
+        <w:t>Space Science</w:t>
+      </w:r>
+      <w:proofErr w:type="gramEnd"/>
+      <w:r>
+        <w:rPr>
+          <w:i/>
+        </w:rPr>
+        <w:t xml:space="preserve"> Division, Naval Research Laboratory, Washington D.C. 20375</w:t>
       </w:r>
     </w:p>
     <w:p>
@@ -205,21 +213,7 @@
         <w:t xml:space="preserve">     </w:t>
       </w:r>
       <w:r>
-        <w:t xml:space="preserve">We present a new climate data record for total solar irradiance and solar spectral </w:t>
-      </w:r>
-      <w:commentRangeStart w:id="1"/>
-      <w:r>
-        <w:t>irradiance</w:t>
-      </w:r>
-      <w:commentRangeEnd w:id="1"/>
-      <w:r>
-        <w:rPr>
-          <w:rStyle w:val="CommentReference"/>
-        </w:rPr>
-        <w:commentReference w:id="1"/>
-      </w:r>
-      <w:r>
-        <w:t xml:space="preserve"> between 1610 and present-day with associated wavelength and time dependent uncertai</w:t>
+        <w:t>We present a new climate data record for total solar irradiance and solar spectral irradiance between 1610 and present-day with associated wavelength and time dependent uncertai</w:t>
       </w:r>
       <w:r>
         <w:t>nties</w:t>
@@ -336,13 +330,21 @@
         <w:t xml:space="preserve">- the Mg II index and sunspot area, respectively- </w:t>
       </w:r>
       <w:r>
-        <w:t>against the approximately decade-long solar irradiance measurements of the S</w:t>
+        <w:t xml:space="preserve">against the approximately decade-long solar irradiance measurements of the </w:t>
+      </w:r>
+      <w:proofErr w:type="spellStart"/>
+      <w:r>
+        <w:t>S</w:t>
       </w:r>
       <w:r>
         <w:t>O</w:t>
       </w:r>
       <w:r>
-        <w:t>lar Radiation and Climate Experiment (SORCE)</w:t>
+        <w:t>lar</w:t>
+      </w:r>
+      <w:proofErr w:type="spellEnd"/>
+      <w:r>
+        <w:t xml:space="preserve"> Radiation and Climate Experiment (SORCE)</w:t>
       </w:r>
       <w:r>
         <w:t xml:space="preserve">. </w:t>
@@ -416,11 +418,25 @@
           <w:b/>
         </w:rPr>
       </w:pPr>
+      <w:commentRangeStart w:id="1"/>
       <w:r>
         <w:rPr>
           <w:b/>
         </w:rPr>
-        <w:t>Capsule</w:t>
+        <w:t>C</w:t>
+      </w:r>
+      <w:commentRangeEnd w:id="1"/>
+      <w:r>
+        <w:rPr>
+          <w:rStyle w:val="CommentReference"/>
+        </w:rPr>
+        <w:commentReference w:id="1"/>
+      </w:r>
+      <w:r>
+        <w:rPr>
+          <w:b/>
+        </w:rPr>
+        <w:t>apsule</w:t>
       </w:r>
     </w:p>
     <w:p>
@@ -949,9 +965,19 @@
       <w:r>
         <w:t xml:space="preserve">e.g., </w:t>
       </w:r>
-      <w:r>
-        <w:t>Rempel and Schlichenmaier</w:t>
-      </w:r>
+      <w:proofErr w:type="spellStart"/>
+      <w:r>
+        <w:t>Rempel</w:t>
+      </w:r>
+      <w:proofErr w:type="spellEnd"/>
+      <w:r>
+        <w:t xml:space="preserve"> and </w:t>
+      </w:r>
+      <w:proofErr w:type="spellStart"/>
+      <w:r>
+        <w:t>Schlichenmaier</w:t>
+      </w:r>
+      <w:proofErr w:type="spellEnd"/>
       <w:r>
         <w:t xml:space="preserve"> 2011)</w:t>
       </w:r>
@@ -1251,10 +1277,26 @@
         <w:t xml:space="preserve">) </w:t>
       </w:r>
       <w:r>
-        <w:t>(Krivova et al. 2011, Frö</w:t>
-      </w:r>
-      <w:r>
-        <w:t xml:space="preserve">hlich and Lean </w:t>
+        <w:t>(</w:t>
+      </w:r>
+      <w:proofErr w:type="spellStart"/>
+      <w:r>
+        <w:t>Krivova</w:t>
+      </w:r>
+      <w:proofErr w:type="spellEnd"/>
+      <w:r>
+        <w:t xml:space="preserve"> et al. 2011, </w:t>
+      </w:r>
+      <w:proofErr w:type="spellStart"/>
+      <w:r>
+        <w:t>Frö</w:t>
+      </w:r>
+      <w:r>
+        <w:t>hlich</w:t>
+      </w:r>
+      <w:proofErr w:type="spellEnd"/>
+      <w:r>
+        <w:t xml:space="preserve"> and Lean </w:t>
       </w:r>
       <w:r>
         <w:t xml:space="preserve">1998) </w:t>
@@ -1392,7 +1434,13 @@
         <w:t xml:space="preserve"> demonstrate, unequivocally,</w:t>
       </w:r>
       <w:r>
-        <w:t xml:space="preserve"> that the Sun emits approximately 0.1% more energy at solar maximum than at solar minimum</w:t>
+        <w:t xml:space="preserve"> that the Sun emits approximately 0.1% more</w:t>
+      </w:r>
+      <w:r>
+        <w:t xml:space="preserve"> radiative</w:t>
+      </w:r>
+      <w:r>
+        <w:t xml:space="preserve"> energy at solar maximum than at solar minimum</w:t>
       </w:r>
       <w:r>
         <w:t xml:space="preserve"> (</w:t>
@@ -1491,7 +1539,15 @@
         <w:t xml:space="preserve"> 1993</w:t>
       </w:r>
       <w:r>
-        <w:t>, Solanki and Unruh 1998)</w:t>
+        <w:t xml:space="preserve">, </w:t>
+      </w:r>
+      <w:proofErr w:type="spellStart"/>
+      <w:r>
+        <w:t>Solanki</w:t>
+      </w:r>
+      <w:proofErr w:type="spellEnd"/>
+      <w:r>
+        <w:t xml:space="preserve"> and Unruh 1998)</w:t>
       </w:r>
       <w:r>
         <w:t xml:space="preserve"> </w:t>
@@ -1648,7 +1704,10 @@
         <w:t xml:space="preserve"> and Earth’s surface, where roughly half of the </w:t>
       </w:r>
       <w:r>
-        <w:t xml:space="preserve">globally-averaged </w:t>
+        <w:t>globally averaged</w:t>
+      </w:r>
+      <w:r>
+        <w:t xml:space="preserve"> </w:t>
       </w:r>
       <w:r>
         <w:t>incoming solar radiation is absorbed</w:t>
@@ -1659,8 +1718,13 @@
       <w:r>
         <w:t>(</w:t>
       </w:r>
-      <w:r>
-        <w:t>Trenberth et al</w:t>
+      <w:proofErr w:type="spellStart"/>
+      <w:r>
+        <w:t>Trenberth</w:t>
+      </w:r>
+      <w:proofErr w:type="spellEnd"/>
+      <w:r>
+        <w:t xml:space="preserve"> et al</w:t>
       </w:r>
       <w:r>
         <w:t>.</w:t>
@@ -1699,7 +1763,16 @@
         <w:t xml:space="preserve"> balance of </w:t>
       </w:r>
       <w:r>
-        <w:t xml:space="preserve">incident solar energy that is </w:t>
+        <w:t>incident solar</w:t>
+      </w:r>
+      <w:r>
+        <w:t xml:space="preserve"> </w:t>
+      </w:r>
+      <w:r>
+        <w:t>radiation</w:t>
+      </w:r>
+      <w:r>
+        <w:t xml:space="preserve"> that is </w:t>
       </w:r>
       <w:r>
         <w:t xml:space="preserve">absorbed </w:t>
@@ -1732,7 +1805,13 @@
         <w:t xml:space="preserve"> </w:t>
       </w:r>
       <w:r>
-        <w:t>with that energy that is</w:t>
+        <w:t xml:space="preserve">with that </w:t>
+      </w:r>
+      <w:r>
+        <w:t>radiation</w:t>
+      </w:r>
+      <w:r>
+        <w:t xml:space="preserve"> that is</w:t>
       </w:r>
       <w:r>
         <w:t xml:space="preserve"> emi</w:t>
@@ -1831,8 +1910,13 @@
       <w:r>
         <w:t xml:space="preserve"> (</w:t>
       </w:r>
-      <w:r>
-        <w:t>Kratz et al</w:t>
+      <w:proofErr w:type="spellStart"/>
+      <w:r>
+        <w:t>Kratz</w:t>
+      </w:r>
+      <w:proofErr w:type="spellEnd"/>
+      <w:r>
+        <w:t xml:space="preserve"> et al</w:t>
       </w:r>
       <w:r>
         <w:t>. 2014,</w:t>
@@ -1840,8 +1924,13 @@
       <w:r>
         <w:t xml:space="preserve"> </w:t>
       </w:r>
-      <w:r>
-        <w:t>Bojinski et al</w:t>
+      <w:proofErr w:type="spellStart"/>
+      <w:r>
+        <w:t>Bojinski</w:t>
+      </w:r>
+      <w:proofErr w:type="spellEnd"/>
+      <w:r>
+        <w:t xml:space="preserve"> et al</w:t>
       </w:r>
       <w:r>
         <w:t>.</w:t>
@@ -1855,8 +1944,13 @@
       <w:r>
         <w:t xml:space="preserve"> </w:t>
       </w:r>
-      <w:r>
-        <w:t xml:space="preserve">Holdren </w:t>
+      <w:proofErr w:type="spellStart"/>
+      <w:r>
+        <w:t>Holdren</w:t>
+      </w:r>
+      <w:proofErr w:type="spellEnd"/>
+      <w:r>
+        <w:t xml:space="preserve"> </w:t>
       </w:r>
       <w:r>
         <w:t>2014</w:t>
@@ -1998,8 +2092,13 @@
         <w:t>oss many socioeconomic sectors (</w:t>
       </w:r>
       <w:r>
-        <w:t>Bates and Privette</w:t>
-      </w:r>
+        <w:t xml:space="preserve">Bates and </w:t>
+      </w:r>
+      <w:proofErr w:type="spellStart"/>
+      <w:r>
+        <w:t>Privette</w:t>
+      </w:r>
+      <w:proofErr w:type="spellEnd"/>
       <w:r>
         <w:t xml:space="preserve"> 2012)</w:t>
       </w:r>
@@ -2010,11 +2109,28 @@
         <w:t xml:space="preserve"> The </w:t>
       </w:r>
       <w:r>
-        <w:t>maturity matrix establishes the transition from basic research to quality-controlled, routinely generated data into 6 levels of completeness for these thematic areas: code stability, metadata with compliance to international standards, documentation, product validation, public access to data and code, and utility to a broad user community (</w:t>
-      </w:r>
-      <w:r>
-        <w:t>Bates and Privette</w:t>
-      </w:r>
+        <w:t>maturity matrix establishes the transition from basic research to quality-controlled, routinely generated data into 6 levels of completeness for these thematic areas</w:t>
+      </w:r>
+      <w:r>
+        <w:t xml:space="preserve">: code stability, </w:t>
+      </w:r>
+      <w:r>
+        <w:t xml:space="preserve">compliance </w:t>
+      </w:r>
+      <w:r>
+        <w:t>of metadata with</w:t>
+      </w:r>
+      <w:r>
+        <w:t xml:space="preserve"> international standards, documentation, product validation, public access to data and code, and utility to a broad user community (</w:t>
+      </w:r>
+      <w:r>
+        <w:t xml:space="preserve">Bates and </w:t>
+      </w:r>
+      <w:proofErr w:type="spellStart"/>
+      <w:r>
+        <w:t>Privette</w:t>
+      </w:r>
+      <w:proofErr w:type="spellEnd"/>
       <w:r>
         <w:t xml:space="preserve"> 2012).</w:t>
       </w:r>
@@ -2413,11 +2529,19 @@
       <w:r>
         <w:t xml:space="preserve"> calculation of total solar irradiance, </w:t>
       </w:r>
+      <w:proofErr w:type="gramStart"/>
       <w:r>
         <w:rPr>
           <w:i/>
         </w:rPr>
-        <w:t>T(t)</w:t>
+        <w:t>T(</w:t>
+      </w:r>
+      <w:proofErr w:type="gramEnd"/>
+      <w:r>
+        <w:rPr>
+          <w:i/>
+        </w:rPr>
+        <w:t>t)</w:t>
       </w:r>
       <w:r>
         <w:t xml:space="preserve">, and solar spectral irradiance, </w:t>
@@ -2426,7 +2550,21 @@
         <w:rPr>
           <w:i/>
         </w:rPr>
-        <w:t>I(λ,t)</w:t>
+        <w:t>I(</w:t>
+      </w:r>
+      <w:proofErr w:type="spellStart"/>
+      <w:r>
+        <w:rPr>
+          <w:i/>
+        </w:rPr>
+        <w:t>λ,t</w:t>
+      </w:r>
+      <w:proofErr w:type="spellEnd"/>
+      <w:r>
+        <w:rPr>
+          <w:i/>
+        </w:rPr>
+        <w:t>)</w:t>
       </w:r>
       <w:r>
         <w:t xml:space="preserve">, at a specified time, </w:t>
@@ -2703,6 +2841,7 @@
       <w:r>
         <w:t xml:space="preserve"> the faculae and sunspots alter the baseline solar spectral irradiance, </w:t>
       </w:r>
+      <w:proofErr w:type="gramStart"/>
       <w:r>
         <w:rPr>
           <w:i/>
@@ -2720,7 +2859,14 @@
         <w:rPr>
           <w:i/>
         </w:rPr>
-        <w:t>(λ),</w:t>
+        <w:t>(</w:t>
+      </w:r>
+      <w:proofErr w:type="gramEnd"/>
+      <w:r>
+        <w:rPr>
+          <w:i/>
+        </w:rPr>
+        <w:t>λ),</w:t>
       </w:r>
       <w:r>
         <w:t xml:space="preserve"> by wavelength-depende</w:t>
@@ -2744,12 +2890,14 @@
       <w:r>
         <w:t>(</w:t>
       </w:r>
+      <w:proofErr w:type="spellStart"/>
       <w:r>
         <w:rPr>
           <w:i/>
         </w:rPr>
         <w:t>λ,t</w:t>
       </w:r>
+      <w:proofErr w:type="spellEnd"/>
       <w:r>
         <w:t xml:space="preserve">) and </w:t>
       </w:r>
@@ -2769,12 +2917,14 @@
       <w:r>
         <w:t>(</w:t>
       </w:r>
+      <w:proofErr w:type="spellStart"/>
       <w:r>
         <w:rPr>
           <w:i/>
         </w:rPr>
         <w:t>λ,t</w:t>
       </w:r>
+      <w:proofErr w:type="spellEnd"/>
       <w:r>
         <w:t>), so that</w:t>
       </w:r>
@@ -3645,12 +3795,21 @@
         </w:rPr>
         <w:t xml:space="preserve">, </w:t>
       </w:r>
+      <w:proofErr w:type="gramStart"/>
       <w:r>
         <w:rPr>
           <w:i/>
           <w:color w:val="000000"/>
         </w:rPr>
-        <w:t>F(t)</w:t>
+        <w:t>F(</w:t>
+      </w:r>
+      <w:proofErr w:type="gramEnd"/>
+      <w:r>
+        <w:rPr>
+          <w:i/>
+          <w:color w:val="000000"/>
+        </w:rPr>
+        <w:t>t)</w:t>
       </w:r>
       <w:r>
         <w:rPr>
@@ -3918,8 +4077,13 @@
       <w:r>
         <w:t xml:space="preserve">NASA’s </w:t>
       </w:r>
-      <w:r>
-        <w:t xml:space="preserve">SOlar Radiation and Climate Experiment (SORCE) (Rottman, 2005) Total Irradiance Monitor (TIM) </w:t>
+      <w:proofErr w:type="spellStart"/>
+      <w:r>
+        <w:t>SOlar</w:t>
+      </w:r>
+      <w:proofErr w:type="spellEnd"/>
+      <w:r>
+        <w:t xml:space="preserve"> Radiation and Climate Experiment (SORCE) (Rottman, 2005) Total Irradiance Monitor (TIM) </w:t>
       </w:r>
       <w:r>
         <w:t xml:space="preserve">(Kopp et al. 2005) </w:t>
@@ -3946,10 +4110,18 @@
         <w:t>follows</w:t>
       </w:r>
       <w:r>
-        <w:t>: For wavelengths less than 300 nm, the spectrum is that of the Whole H</w:t>
-      </w:r>
-      <w:r>
-        <w:t xml:space="preserve">eliosphere Interval (WHI) </w:t>
+        <w:t xml:space="preserve">: For wavelengths less than 300 nm, the spectrum is that of the Whole </w:t>
+      </w:r>
+      <w:proofErr w:type="spellStart"/>
+      <w:r>
+        <w:t>H</w:t>
+      </w:r>
+      <w:r>
+        <w:t>eliosphere</w:t>
+      </w:r>
+      <w:proofErr w:type="spellEnd"/>
+      <w:r>
+        <w:t xml:space="preserve"> Interval (WHI) </w:t>
       </w:r>
       <w:r>
         <w:t>SSI reference spectrum garnered from SORCE measurements between March 20, 2008 and April 16, 2008</w:t>
@@ -3971,7 +4143,23 @@
       </w:r>
       <w:commentRangeStart w:id="3"/>
       <w:r>
-        <w:t xml:space="preserve">the spectral shape is constrained to that of the WHI, but with the higher spectral resolution of the SOLar SPECtrum (SOLSPEC) instrument </w:t>
+        <w:t xml:space="preserve">the spectral shape is constrained to that of the WHI, but with the higher spectral resolution of the </w:t>
+      </w:r>
+      <w:proofErr w:type="spellStart"/>
+      <w:r>
+        <w:t>SOLar</w:t>
+      </w:r>
+      <w:proofErr w:type="spellEnd"/>
+      <w:r>
+        <w:t xml:space="preserve"> </w:t>
+      </w:r>
+      <w:proofErr w:type="spellStart"/>
+      <w:r>
+        <w:t>SPECtrum</w:t>
+      </w:r>
+      <w:proofErr w:type="spellEnd"/>
+      <w:r>
+        <w:t xml:space="preserve"> (SOLSPEC) instrument </w:t>
       </w:r>
       <w:commentRangeEnd w:id="3"/>
       <w:r>
@@ -4052,7 +4240,15 @@
         <w:t>SORCE SIM measurements between 1000 and 24</w:t>
       </w:r>
       <w:r>
-        <w:t>00 nm and from the Kurucz (1991)</w:t>
+        <w:t xml:space="preserve">00 nm and from the </w:t>
+      </w:r>
+      <w:proofErr w:type="spellStart"/>
+      <w:r>
+        <w:t>Kurucz</w:t>
+      </w:r>
+      <w:proofErr w:type="spellEnd"/>
+      <w:r>
+        <w:t xml:space="preserve"> (1991)</w:t>
       </w:r>
       <w:r>
         <w:t xml:space="preserve"> theoretical spectrum for 2400 to 100000 nm.  In a final step, the spectrum is scaled to make the integral of the quiet sun reference spectrum equal to the adopted quiet sun TSI value</w:t>
@@ -4238,7 +4434,23 @@
         <w:t xml:space="preserve">by </w:t>
       </w:r>
       <w:r>
-        <w:t>the SOLar STellar Irradiance Comparison Experiment (SOLSTICE</w:t>
+        <w:t xml:space="preserve">the </w:t>
+      </w:r>
+      <w:proofErr w:type="spellStart"/>
+      <w:r>
+        <w:t>SOLar</w:t>
+      </w:r>
+      <w:proofErr w:type="spellEnd"/>
+      <w:r>
+        <w:t xml:space="preserve"> </w:t>
+      </w:r>
+      <w:proofErr w:type="spellStart"/>
+      <w:r>
+        <w:t>STellar</w:t>
+      </w:r>
+      <w:proofErr w:type="spellEnd"/>
+      <w:r>
+        <w:t xml:space="preserve"> Irradiance Comparison Experiment (SOLSTICE</w:t>
       </w:r>
       <w:r>
         <w:t xml:space="preserve">; </w:t>
@@ -4392,8 +4604,13 @@
         <w:t>the SSI</w:t>
       </w:r>
       <w:r>
-        <w:t xml:space="preserve"> measurements (Lean and DeLand</w:t>
-      </w:r>
+        <w:t xml:space="preserve"> measurements (Lean and </w:t>
+      </w:r>
+      <w:proofErr w:type="spellStart"/>
+      <w:r>
+        <w:t>DeLand</w:t>
+      </w:r>
+      <w:proofErr w:type="spellEnd"/>
       <w:r>
         <w:t xml:space="preserve"> 2012) preclude</w:t>
       </w:r>
@@ -4903,10 +5120,18 @@
         <w:t>have provided a record of the Mg II index</w:t>
       </w:r>
       <w:r>
-        <w:t xml:space="preserve"> (Skup</w:t>
-      </w:r>
-      <w:r>
-        <w:t>in et al.</w:t>
+        <w:t xml:space="preserve"> (</w:t>
+      </w:r>
+      <w:proofErr w:type="spellStart"/>
+      <w:r>
+        <w:t>Skup</w:t>
+      </w:r>
+      <w:r>
+        <w:t>in</w:t>
+      </w:r>
+      <w:proofErr w:type="spellEnd"/>
+      <w:r>
+        <w:t xml:space="preserve"> et al.</w:t>
       </w:r>
       <w:r>
         <w:t xml:space="preserve"> 2004, </w:t>
@@ -4997,8 +5222,13 @@
         <w:t>(</w:t>
       </w:r>
       <w:r>
-        <w:t>Allen 1979, Foukal</w:t>
-      </w:r>
+        <w:t xml:space="preserve">Allen 1979, </w:t>
+      </w:r>
+      <w:proofErr w:type="spellStart"/>
+      <w:r>
+        <w:t>Foukal</w:t>
+      </w:r>
+      <w:proofErr w:type="spellEnd"/>
       <w:r>
         <w:t xml:space="preserve"> 1981,</w:t>
       </w:r>
@@ -5082,7 +5312,15 @@
         <w:t xml:space="preserve">speculated </w:t>
       </w:r>
       <w:r>
-        <w:t xml:space="preserve">(see review in Solanki et al. 2013) </w:t>
+        <w:t xml:space="preserve">(see review in </w:t>
+      </w:r>
+      <w:proofErr w:type="spellStart"/>
+      <w:r>
+        <w:t>Solanki</w:t>
+      </w:r>
+      <w:proofErr w:type="spellEnd"/>
+      <w:r>
+        <w:t xml:space="preserve"> et al. 2013) </w:t>
       </w:r>
       <w:r>
         <w:t xml:space="preserve">to produce secular irradiance change </w:t>
@@ -5124,7 +5362,15 @@
         <w:t xml:space="preserve">magnetic </w:t>
       </w:r>
       <w:r>
-        <w:t xml:space="preserve">flux transport model (with variable meridional flow) </w:t>
+        <w:t xml:space="preserve">flux transport model (with variable </w:t>
+      </w:r>
+      <w:proofErr w:type="spellStart"/>
+      <w:r>
+        <w:t>meridional</w:t>
+      </w:r>
+      <w:proofErr w:type="spellEnd"/>
+      <w:r>
+        <w:t xml:space="preserve"> flow) </w:t>
       </w:r>
       <w:r>
         <w:t xml:space="preserve">of eruption, transport, and accumulation of magnetic flux on the Sun’s surface </w:t>
@@ -5145,7 +5391,15 @@
         <w:t xml:space="preserve">and possibly </w:t>
       </w:r>
       <w:r>
-        <w:t>the rate of emergence of small, magnetic bipole regions on the quiet Sun (called ephemeral regions),</w:t>
+        <w:t xml:space="preserve">the rate of emergence of small, magnetic </w:t>
+      </w:r>
+      <w:proofErr w:type="spellStart"/>
+      <w:r>
+        <w:t>bipole</w:t>
+      </w:r>
+      <w:proofErr w:type="spellEnd"/>
+      <w:r>
+        <w:t xml:space="preserve"> regions on the quiet Sun (called ephemeral regions),</w:t>
       </w:r>
       <w:r>
         <w:t xml:space="preserve"> produce</w:t>
@@ -6128,25 +6382,37 @@
         <w:t xml:space="preserve"> as large</w:t>
       </w:r>
       <w:r>
-        <w:t xml:space="preserve"> as any measured in the history of the satellite era</w:t>
-      </w:r>
-      <w:r>
-        <w:t xml:space="preserve"> (Fig</w:t>
+        <w:t xml:space="preserve"> as any </w:t>
+      </w:r>
+      <w:r>
+        <w:t xml:space="preserve">TSI change </w:t>
+      </w:r>
+      <w:r>
+        <w:t>measured in the history of the satellite era</w:t>
+      </w:r>
+      <w:r>
+        <w:t xml:space="preserve"> </w:t>
+      </w:r>
+      <w:r>
+        <w:t xml:space="preserve">before returning to </w:t>
+      </w:r>
+      <w:r>
+        <w:t xml:space="preserve">the </w:t>
+      </w:r>
+      <w:r>
+        <w:t>(higher) irradiance values typical of near solar maximum conditions</w:t>
+      </w:r>
+      <w:r>
+        <w:t xml:space="preserve"> </w:t>
+      </w:r>
+      <w:r>
+        <w:t>(Fig</w:t>
       </w:r>
       <w:r>
         <w:t>ure</w:t>
       </w:r>
       <w:r>
         <w:t xml:space="preserve"> 4a)</w:t>
-      </w:r>
-      <w:r>
-        <w:t xml:space="preserve"> before returning to </w:t>
-      </w:r>
-      <w:r>
-        <w:t xml:space="preserve">the </w:t>
-      </w:r>
-      <w:r>
-        <w:t>(higher) irradiance values typical of near solar maximum conditions</w:t>
       </w:r>
       <w:r>
         <w:t>.  Hence, t</w:t>
@@ -6322,6 +6588,9 @@
         <w:t xml:space="preserve"> and the </w:t>
       </w:r>
       <w:r>
+        <w:t xml:space="preserve">ultimate </w:t>
+      </w:r>
+      <w:r>
         <w:t xml:space="preserve">bias correction performed on irradiance values above 1350 nm for the published </w:t>
       </w:r>
       <w:r>
@@ -6505,7 +6774,15 @@
         <w:t>TSI record from 1978 to 2003</w:t>
       </w:r>
       <w:r>
-        <w:t>, which Fröhlich and Lean (20</w:t>
+        <w:t xml:space="preserve">, which </w:t>
+      </w:r>
+      <w:proofErr w:type="spellStart"/>
+      <w:r>
+        <w:t>Fröhlich</w:t>
+      </w:r>
+      <w:proofErr w:type="spellEnd"/>
+      <w:r>
+        <w:t xml:space="preserve"> and Lean (20</w:t>
       </w:r>
       <w:r>
         <w:t>04</w:t>
@@ -6544,8 +6821,13 @@
         <w:t xml:space="preserve"> (</w:t>
       </w:r>
       <w:commentRangeStart w:id="10"/>
-      <w:r>
-        <w:t>Willson, 1994</w:t>
+      <w:proofErr w:type="spellStart"/>
+      <w:r>
+        <w:t>Willson</w:t>
+      </w:r>
+      <w:proofErr w:type="spellEnd"/>
+      <w:r>
+        <w:t>, 1994</w:t>
       </w:r>
       <w:commentRangeEnd w:id="10"/>
       <w:r>
@@ -6566,9 +6848,11 @@
       <w:r>
         <w:t xml:space="preserve"> (</w:t>
       </w:r>
+      <w:proofErr w:type="spellStart"/>
       <w:r>
         <w:t>Fröhlich</w:t>
       </w:r>
+      <w:proofErr w:type="spellEnd"/>
       <w:r>
         <w:t xml:space="preserve"> et al. 1997)</w:t>
       </w:r>
@@ -6661,7 +6945,11 @@
         <w:t xml:space="preserve">total solar irradiance </w:t>
       </w:r>
       <w:r>
-        <w:t>was 1365.5 W</w:t>
+        <w:t xml:space="preserve">was </w:t>
+      </w:r>
+      <w:proofErr w:type="gramStart"/>
+      <w:r>
+        <w:t>1365.5 W</w:t>
       </w:r>
       <w:r>
         <w:t xml:space="preserve"> </w:t>
@@ -6675,6 +6963,7 @@
         </w:rPr>
         <w:t>-2</w:t>
       </w:r>
+      <w:proofErr w:type="gramEnd"/>
       <w:r>
         <w:t xml:space="preserve">. The </w:t>
       </w:r>
@@ -6709,8 +6998,13 @@
         <w:t>. At longer wavelengths, a theore</w:t>
       </w:r>
       <w:r>
-        <w:t>tical spectrum was used (Kurucz</w:t>
-      </w:r>
+        <w:t>tical spectrum was used (</w:t>
+      </w:r>
+      <w:proofErr w:type="spellStart"/>
+      <w:r>
+        <w:t>Kurucz</w:t>
+      </w:r>
+      <w:proofErr w:type="spellEnd"/>
       <w:r>
         <w:t xml:space="preserve"> 1991).  In a final step, the </w:t>
       </w:r>
@@ -6758,12 +7052,18 @@
         <w:t xml:space="preserve"> </w:t>
       </w:r>
       <w:r>
+        <w:t xml:space="preserve">has </w:t>
+      </w:r>
+      <w:r>
         <w:t>a lower absolute scale because it was produced directly from the SO</w:t>
       </w:r>
       <w:r>
         <w:t xml:space="preserve">RCE TIM observations. </w:t>
       </w:r>
       <w:r>
+        <w:t xml:space="preserve">In addition, </w:t>
+      </w:r>
+      <w:r>
         <w:t>NRLTSI2 has about 10% more variability than NRLTSI (not shown).</w:t>
       </w:r>
       <w:r>
@@ -6801,12 +7101,6 @@
       </w:r>
       <w:r>
         <w:t xml:space="preserve"> </w:t>
-      </w:r>
-      <w:r>
-        <w:rPr>
-          <w:color w:val="FF0000"/>
-        </w:rPr>
-        <w:t>More on comparisons?</w:t>
       </w:r>
     </w:p>
     <w:p>
@@ -6966,10 +7260,18 @@
         <w:t xml:space="preserve"> in the database</w:t>
       </w:r>
       <w:r>
-        <w:t>. Frö</w:t>
-      </w:r>
-      <w:r>
-        <w:t xml:space="preserve">hlich </w:t>
+        <w:t xml:space="preserve">. </w:t>
+      </w:r>
+      <w:proofErr w:type="spellStart"/>
+      <w:r>
+        <w:t>Frö</w:t>
+      </w:r>
+      <w:r>
+        <w:t>hlich</w:t>
+      </w:r>
+      <w:proofErr w:type="spellEnd"/>
+      <w:r>
+        <w:t xml:space="preserve"> </w:t>
       </w:r>
       <w:r>
         <w:t xml:space="preserve">and Lean </w:t>
@@ -6986,8 +7288,21 @@
       <w:r>
         <w:t xml:space="preserve"> the </w:t>
       </w:r>
-      <w:r>
-        <w:t>Physikalisch-Meteorologisches Observatorium Davos (</w:t>
+      <w:proofErr w:type="spellStart"/>
+      <w:r>
+        <w:t>Physikalisch-Meteorologisches</w:t>
+      </w:r>
+      <w:proofErr w:type="spellEnd"/>
+      <w:r>
+        <w:t xml:space="preserve"> </w:t>
+      </w:r>
+      <w:proofErr w:type="spellStart"/>
+      <w:r>
+        <w:t>Observatorium</w:t>
+      </w:r>
+      <w:proofErr w:type="spellEnd"/>
+      <w:r>
+        <w:t xml:space="preserve"> Davos (</w:t>
       </w:r>
       <w:r>
         <w:t>PMOD</w:t>
@@ -6999,12 +7314,22 @@
         <w:t xml:space="preserve"> composite and </w:t>
       </w:r>
       <w:commentRangeStart w:id="11"/>
-      <w:r>
-        <w:t xml:space="preserve">Willson </w:t>
-      </w:r>
-      <w:r>
-        <w:t>and Mordvinov</w:t>
-      </w:r>
+      <w:proofErr w:type="spellStart"/>
+      <w:r>
+        <w:t>Willson</w:t>
+      </w:r>
+      <w:proofErr w:type="spellEnd"/>
+      <w:r>
+        <w:t xml:space="preserve"> </w:t>
+      </w:r>
+      <w:r>
+        <w:t xml:space="preserve">and </w:t>
+      </w:r>
+      <w:proofErr w:type="spellStart"/>
+      <w:r>
+        <w:t>Mordvinov</w:t>
+      </w:r>
+      <w:proofErr w:type="spellEnd"/>
       <w:r>
         <w:t xml:space="preserve"> </w:t>
       </w:r>
@@ -7347,10 +7672,7 @@
         <w:t>LASP</w:t>
       </w:r>
       <w:r>
-        <w:t xml:space="preserve"> </w:t>
-      </w:r>
-      <w:r>
-        <w:t>(Kopp et al. 2007, Richard et al. 2011)</w:t>
+        <w:t xml:space="preserve"> (Kopp et al. 2007, Richard et al. 2011)</w:t>
       </w:r>
       <w:r>
         <w:t xml:space="preserve">, </w:t>
@@ -7897,7 +8219,15 @@
         <w:t xml:space="preserve"> provides an overview of the algorithm processing steps to calculate TSI and SSI at a specified tim</w:t>
       </w:r>
       <w:r>
-        <w:t xml:space="preserve">e using procedures that are 100% numerically reproducible given identical sunspot darkening and facular brightening inputs. The data record processing utilizes the LASP Time Series Server (LaTiS), an Application Programming Interface. </w:t>
+        <w:t>e using procedures that are 100% numerically reproducible given identical sunspot darkening and facular brightening inputs. The data record processing utilizes the LASP Time Series Server (</w:t>
+      </w:r>
+      <w:proofErr w:type="spellStart"/>
+      <w:r>
+        <w:t>LaTiS</w:t>
+      </w:r>
+      <w:proofErr w:type="spellEnd"/>
+      <w:r>
+        <w:t xml:space="preserve">), an Application Programming Interface. </w:t>
       </w:r>
       <w:r>
         <w:t xml:space="preserve">The processing system accesses data files </w:t>
@@ -8143,7 +8473,15 @@
         <w:t xml:space="preserve"> </w:t>
       </w:r>
       <w:r>
-        <w:t>The sunspot catalog maintained by the Debrecen, Hungary Heliophysical Observatory</w:t>
+        <w:t xml:space="preserve">The sunspot catalog maintained by the Debrecen, Hungary </w:t>
+      </w:r>
+      <w:proofErr w:type="spellStart"/>
+      <w:r>
+        <w:t>Heliophysical</w:t>
+      </w:r>
+      <w:proofErr w:type="spellEnd"/>
+      <w:r>
+        <w:t xml:space="preserve"> Observatory</w:t>
       </w:r>
       <w:r>
         <w:rPr>
@@ -8154,8 +8492,13 @@
       <w:r>
         <w:t xml:space="preserve"> (</w:t>
       </w:r>
-      <w:r>
-        <w:t>Győri et al. 2011</w:t>
+      <w:proofErr w:type="spellStart"/>
+      <w:r>
+        <w:t>Győri</w:t>
+      </w:r>
+      <w:proofErr w:type="spellEnd"/>
+      <w:r>
+        <w:t xml:space="preserve"> et al. 2011</w:t>
       </w:r>
       <w:r>
         <w:t xml:space="preserve">) is </w:t>
@@ -8214,7 +8557,7 @@
         </w:rPr>
         <w:t xml:space="preserve">6. </w:t>
       </w:r>
-      <w:commentRangeStart w:id="13"/>
+      <w:commentRangeStart w:id="14"/>
       <w:r>
         <w:rPr>
           <w:b/>
@@ -8227,12 +8570,12 @@
         </w:rPr>
         <w:t>utlook</w:t>
       </w:r>
-      <w:commentRangeEnd w:id="13"/>
+      <w:commentRangeEnd w:id="14"/>
       <w:r>
         <w:rPr>
           <w:rStyle w:val="CommentReference"/>
         </w:rPr>
-        <w:commentReference w:id="13"/>
+        <w:commentReference w:id="14"/>
       </w:r>
     </w:p>
     <w:p>
@@ -8304,7 +8647,15 @@
         <w:t xml:space="preserve">     </w:t>
       </w:r>
       <w:r>
-        <w:t xml:space="preserve">New Solar Irradiance CDR versions may also employ altered facular and brightening and sunspot darkening indices, which are regularly scrutinized by comparison with multiple other related indices. </w:t>
+        <w:t xml:space="preserve">New Solar Irradiance CDR versions may also </w:t>
+      </w:r>
+      <w:proofErr w:type="gramStart"/>
+      <w:r>
+        <w:t>employ altered</w:t>
+      </w:r>
+      <w:proofErr w:type="gramEnd"/>
+      <w:r>
+        <w:t xml:space="preserve"> facular and brightening and sunspot darkening indices, which are regularly scrutinized by comparison with multiple other related indices. </w:t>
       </w:r>
       <w:r>
         <w:t>Preliminary comparisons of the NRLTSI2 and NRLSSI2 models with observations suggest that improv</w:t>
@@ -8421,10 +8772,26 @@
         <w:t xml:space="preserve">and </w:t>
       </w:r>
       <w:r>
-        <w:t xml:space="preserve">the USAF sunspot area and location for the sunspot darkening component.  These efforts will also encompass improvements in the quantitative uncertainties in the wavelength dependencies of the sunspot and facular contrasts to be gained from the improvements in the TSI observational record, and the facular brightening and sunspot darkening indices described above.  </w:t>
-      </w:r>
-      <w:r>
-        <w:t>Activities as part of a European-led collaboration called the SOlar Irradiance Data exploitation (SOLID)</w:t>
+        <w:t xml:space="preserve">the USAF sunspot area and location for the </w:t>
+      </w:r>
+      <w:proofErr w:type="gramStart"/>
+      <w:r>
+        <w:t>sunspot darkening</w:t>
+      </w:r>
+      <w:proofErr w:type="gramEnd"/>
+      <w:r>
+        <w:t xml:space="preserve"> component.  These efforts will also encompass improvements in the quantitative uncertainties in the wavelength dependencies of the sunspot and facular contrasts to be gained from the improvements in the TSI observational record, and the facular brightening and sunspot darkening indices described above.  </w:t>
+      </w:r>
+      <w:r>
+        <w:t xml:space="preserve">Activities as part of a European-led collaboration called the </w:t>
+      </w:r>
+      <w:proofErr w:type="spellStart"/>
+      <w:r>
+        <w:t>SOlar</w:t>
+      </w:r>
+      <w:proofErr w:type="spellEnd"/>
+      <w:r>
+        <w:t xml:space="preserve"> Irradiance Data exploitation (SOLID)</w:t>
       </w:r>
       <w:r>
         <w:rPr>
@@ -8436,7 +8803,15 @@
         <w:t xml:space="preserve"> project will lead to improved composite records of the Mg II index and TSI developed using advanced Bayesian st</w:t>
       </w:r>
       <w:r>
-        <w:t>atistical approaches (Dudok de Wit 2014</w:t>
+        <w:t>atistical approaches (</w:t>
+      </w:r>
+      <w:proofErr w:type="spellStart"/>
+      <w:r>
+        <w:t>Dudok</w:t>
+      </w:r>
+      <w:proofErr w:type="spellEnd"/>
+      <w:r>
+        <w:t xml:space="preserve"> de Wit 2014</w:t>
       </w:r>
       <w:r>
         <w:t>) that define</w:t>
@@ -8556,7 +8931,23 @@
         <w:t>s</w:t>
       </w:r>
       <w:r>
-        <w:t xml:space="preserve"> Anand Inamdar, Philip Jones, and Daniel Wunder of NOAA’s National </w:t>
+        <w:t xml:space="preserve"> </w:t>
+      </w:r>
+      <w:proofErr w:type="spellStart"/>
+      <w:r>
+        <w:t>Anand</w:t>
+      </w:r>
+      <w:proofErr w:type="spellEnd"/>
+      <w:r>
+        <w:t xml:space="preserve"> </w:t>
+      </w:r>
+      <w:proofErr w:type="spellStart"/>
+      <w:r>
+        <w:t>Inamdar</w:t>
+      </w:r>
+      <w:proofErr w:type="spellEnd"/>
+      <w:r>
+        <w:t xml:space="preserve">, Philip Jones, and Daniel Wunder of NOAA’s National </w:t>
       </w:r>
       <w:r>
         <w:t>Centers for Environmental Information (NCEI</w:t>
@@ -8627,6 +9018,7 @@
       <w:r>
         <w:t xml:space="preserve"> </w:t>
       </w:r>
+      <w:proofErr w:type="gramStart"/>
       <w:r>
         <w:t>3</w:t>
       </w:r>
@@ -8637,8 +9029,17 @@
         <w:t>d ed.</w:t>
       </w:r>
       <w:r>
-        <w:t>, Athlone Press.</w:t>
-      </w:r>
+        <w:t xml:space="preserve">, </w:t>
+      </w:r>
+      <w:proofErr w:type="spellStart"/>
+      <w:r>
+        <w:t>Athlone</w:t>
+      </w:r>
+      <w:proofErr w:type="spellEnd"/>
+      <w:r>
+        <w:t xml:space="preserve"> Press.</w:t>
+      </w:r>
+      <w:proofErr w:type="gramEnd"/>
     </w:p>
     <w:p>
       <w:pPr>
@@ -8651,7 +9052,15 @@
         <w:t xml:space="preserve">Bates, </w:t>
       </w:r>
       <w:r>
-        <w:t>J. J., and J. L. Privette, 2012:</w:t>
+        <w:t xml:space="preserve">J. J., and J. L. </w:t>
+      </w:r>
+      <w:proofErr w:type="spellStart"/>
+      <w:r>
+        <w:t>Privette</w:t>
+      </w:r>
+      <w:proofErr w:type="spellEnd"/>
+      <w:r>
+        <w:t>, 2012:</w:t>
       </w:r>
       <w:r>
         <w:t xml:space="preserve"> A maturity model for assessing the compl</w:t>
@@ -8691,8 +9100,61 @@
         <w:ind w:left="360" w:hanging="360"/>
         <w:contextualSpacing/>
       </w:pPr>
-      <w:r>
-        <w:t>Berk, A., G.P. Anderson, P.K. Acharya, L.S. Bernstein, L. Muratov, J. Lee, M. Fox, S.M. Adler-Golden, J.H. Chetwynd, M.L. Hoke, R.B Lockwood, J.A. Gardner, T.W. Cooley, C.C. Borel, P.E. Lewis and E.P. Shettle,</w:t>
+      <w:proofErr w:type="spellStart"/>
+      <w:r>
+        <w:t>Berk</w:t>
+      </w:r>
+      <w:proofErr w:type="spellEnd"/>
+      <w:r>
+        <w:t xml:space="preserve">, A., G.P. Anderson, P.K. </w:t>
+      </w:r>
+      <w:proofErr w:type="spellStart"/>
+      <w:r>
+        <w:t>Acharya</w:t>
+      </w:r>
+      <w:proofErr w:type="spellEnd"/>
+      <w:r>
+        <w:t xml:space="preserve">, L.S. Bernstein, L. </w:t>
+      </w:r>
+      <w:proofErr w:type="spellStart"/>
+      <w:r>
+        <w:t>Muratov</w:t>
+      </w:r>
+      <w:proofErr w:type="spellEnd"/>
+      <w:r>
+        <w:t xml:space="preserve">, J. Lee, M. Fox, S.M. Adler-Golden, J.H. </w:t>
+      </w:r>
+      <w:proofErr w:type="spellStart"/>
+      <w:r>
+        <w:t>Chetwynd</w:t>
+      </w:r>
+      <w:proofErr w:type="spellEnd"/>
+      <w:r>
+        <w:t xml:space="preserve">, M.L. </w:t>
+      </w:r>
+      <w:proofErr w:type="spellStart"/>
+      <w:r>
+        <w:t>Hoke</w:t>
+      </w:r>
+      <w:proofErr w:type="spellEnd"/>
+      <w:r>
+        <w:t xml:space="preserve">, R.B Lockwood, J.A. Gardner, T.W. Cooley, C.C. </w:t>
+      </w:r>
+      <w:proofErr w:type="spellStart"/>
+      <w:r>
+        <w:t>Borel</w:t>
+      </w:r>
+      <w:proofErr w:type="spellEnd"/>
+      <w:r>
+        <w:t xml:space="preserve">, P.E. Lewis and E.P. </w:t>
+      </w:r>
+      <w:proofErr w:type="spellStart"/>
+      <w:r>
+        <w:t>Shettle</w:t>
+      </w:r>
+      <w:proofErr w:type="spellEnd"/>
+      <w:r>
+        <w:t>,</w:t>
       </w:r>
       <w:r>
         <w:t xml:space="preserve"> 2006: MODTRAN5: 2006 Update,</w:t>
@@ -8726,12 +9188,30 @@
         <w:ind w:left="360" w:hanging="360"/>
         <w:contextualSpacing/>
       </w:pPr>
+      <w:proofErr w:type="spellStart"/>
       <w:r>
         <w:t>Bojin</w:t>
       </w:r>
       <w:r>
-        <w:t>ski, S., M. Verstraete, T. C. Peterson, C. Richter, A. Simmons, and M. Zemp</w:t>
-      </w:r>
+        <w:t>ski</w:t>
+      </w:r>
+      <w:proofErr w:type="spellEnd"/>
+      <w:r>
+        <w:t xml:space="preserve">, S., M. </w:t>
+      </w:r>
+      <w:proofErr w:type="spellStart"/>
+      <w:r>
+        <w:t>Verstraete</w:t>
+      </w:r>
+      <w:proofErr w:type="spellEnd"/>
+      <w:r>
+        <w:t xml:space="preserve">, T. C. Peterson, C. Richter, A. Simmons, and M. </w:t>
+      </w:r>
+      <w:proofErr w:type="spellStart"/>
+      <w:r>
+        <w:t>Zemp</w:t>
+      </w:r>
+      <w:proofErr w:type="spellEnd"/>
       <w:r>
         <w:t>, 2014:</w:t>
       </w:r>
@@ -8748,7 +9228,14 @@
         <w:rPr>
           <w:i/>
         </w:rPr>
-        <w:t>Bull. Amer. Meteor. Soc</w:t>
+        <w:t xml:space="preserve">Bull. Amer. Meteor. </w:t>
+      </w:r>
+      <w:proofErr w:type="gramStart"/>
+      <w:r>
+        <w:rPr>
+          <w:i/>
+        </w:rPr>
+        <w:t>Soc</w:t>
       </w:r>
       <w:r>
         <w:t xml:space="preserve">., </w:t>
@@ -8760,7 +9247,11 @@
         <w:t>95</w:t>
       </w:r>
       <w:r>
-        <w:t xml:space="preserve">, 1431-1443. </w:t>
+        <w:t>, 1431-1443.</w:t>
+      </w:r>
+      <w:proofErr w:type="gramEnd"/>
+      <w:r>
+        <w:t xml:space="preserve"> </w:t>
       </w:r>
     </w:p>
     <w:p>
@@ -8771,10 +9262,26 @@
         <w:contextualSpacing/>
       </w:pPr>
       <w:r>
-        <w:t>Brandt, P, N., M. Stix, M., and H. We</w:t>
-      </w:r>
-      <w:r>
-        <w:t xml:space="preserve">inhardt, </w:t>
+        <w:t xml:space="preserve">Brandt, P, N., M. </w:t>
+      </w:r>
+      <w:proofErr w:type="spellStart"/>
+      <w:r>
+        <w:t>Stix</w:t>
+      </w:r>
+      <w:proofErr w:type="spellEnd"/>
+      <w:r>
+        <w:t xml:space="preserve">, M., and H. </w:t>
+      </w:r>
+      <w:proofErr w:type="spellStart"/>
+      <w:r>
+        <w:t>We</w:t>
+      </w:r>
+      <w:r>
+        <w:t>inhardt</w:t>
+      </w:r>
+      <w:proofErr w:type="spellEnd"/>
+      <w:r>
+        <w:t xml:space="preserve">, </w:t>
       </w:r>
       <w:r>
         <w:t>1994</w:t>
@@ -8783,8 +9290,17 @@
         <w:t>:</w:t>
       </w:r>
       <w:r>
-        <w:t xml:space="preserve"> Modelling solar irradiance variations with an area dependent photometric sunspot index. </w:t>
-      </w:r>
+        <w:t xml:space="preserve"> </w:t>
+      </w:r>
+      <w:proofErr w:type="spellStart"/>
+      <w:r>
+        <w:t>Modelling</w:t>
+      </w:r>
+      <w:proofErr w:type="spellEnd"/>
+      <w:r>
+        <w:t xml:space="preserve"> solar irradiance variations with an area dependent photometric sunspot index. </w:t>
+      </w:r>
+      <w:proofErr w:type="gramStart"/>
       <w:r>
         <w:rPr>
           <w:i/>
@@ -8812,6 +9328,7 @@
       <w:r>
         <w:t>119-124.</w:t>
       </w:r>
+      <w:proofErr w:type="gramEnd"/>
     </w:p>
     <w:p>
       <w:pPr>
@@ -8823,15 +9340,25 @@
       <w:r>
         <w:t xml:space="preserve">Coddington, O., and J. Lean, 2015: Climate Algorithm Theoretical </w:t>
       </w:r>
+      <w:proofErr w:type="spellStart"/>
       <w:r>
         <w:t>ü</w:t>
       </w:r>
       <w:r>
-        <w:t>asis Document: Total Solar Irradiance and Solar Spectral Irrad</w:t>
-      </w:r>
-      <w:r>
-        <w:t>iance. CRDP-ATBD-0612, 56 pp.</w:t>
-      </w:r>
+        <w:t>asis</w:t>
+      </w:r>
+      <w:proofErr w:type="spellEnd"/>
+      <w:r>
+        <w:t xml:space="preserve"> Document: Total Solar Irradiance and Solar Spectral Irrad</w:t>
+      </w:r>
+      <w:r>
+        <w:t xml:space="preserve">iance. </w:t>
+      </w:r>
+      <w:proofErr w:type="gramStart"/>
+      <w:r>
+        <w:t>CRDP-ATBD-0612, 56 pp.</w:t>
+      </w:r>
+      <w:proofErr w:type="gramEnd"/>
     </w:p>
     <w:p>
       <w:pPr>
@@ -8857,19 +9384,71 @@
         <w:ind w:left="360" w:hanging="360"/>
         <w:contextualSpacing/>
       </w:pPr>
-      <w:r>
-        <w:t xml:space="preserve">Dudok de Wit, T., S. Bruisma, M. Kretzschmar, L. Lefèvre, and C. Marqué, 2014: 60 years of solar radio proxies for assessing the long-term evolution of solar forcing. </w:t>
-      </w:r>
+      <w:proofErr w:type="spellStart"/>
+      <w:r>
+        <w:t>Dudok</w:t>
+      </w:r>
+      <w:proofErr w:type="spellEnd"/>
+      <w:r>
+        <w:t xml:space="preserve"> de Wit, T., S. </w:t>
+      </w:r>
+      <w:proofErr w:type="spellStart"/>
+      <w:r>
+        <w:t>Bruisma</w:t>
+      </w:r>
+      <w:proofErr w:type="spellEnd"/>
+      <w:r>
+        <w:t xml:space="preserve">, M. </w:t>
+      </w:r>
+      <w:proofErr w:type="spellStart"/>
+      <w:r>
+        <w:t>Kretzschmar</w:t>
+      </w:r>
+      <w:proofErr w:type="spellEnd"/>
+      <w:r>
+        <w:t xml:space="preserve">, L. </w:t>
+      </w:r>
+      <w:proofErr w:type="spellStart"/>
+      <w:r>
+        <w:t>Lefèvre</w:t>
+      </w:r>
+      <w:proofErr w:type="spellEnd"/>
+      <w:r>
+        <w:t xml:space="preserve">, and C. </w:t>
+      </w:r>
+      <w:proofErr w:type="spellStart"/>
+      <w:r>
+        <w:t>Marqué</w:t>
+      </w:r>
+      <w:proofErr w:type="spellEnd"/>
+      <w:r>
+        <w:t xml:space="preserve">, 2014: 60 years of solar radio proxies for assessing the long-term evolution of solar forcing. </w:t>
+      </w:r>
+      <w:proofErr w:type="spellStart"/>
       <w:r>
         <w:rPr>
           <w:i/>
         </w:rPr>
-        <w:t>Geophys. Res. Abstract</w:t>
-      </w:r>
+        <w:t>Geophys</w:t>
+      </w:r>
+      <w:proofErr w:type="spellEnd"/>
       <w:r>
         <w:rPr>
           <w:i/>
         </w:rPr>
+        <w:t xml:space="preserve">. </w:t>
+      </w:r>
+      <w:proofErr w:type="gramStart"/>
+      <w:r>
+        <w:rPr>
+          <w:i/>
+        </w:rPr>
+        <w:t>Res. Abstract</w:t>
+      </w:r>
+      <w:r>
+        <w:rPr>
+          <w:i/>
+        </w:rPr>
         <w:t xml:space="preserve">s, </w:t>
       </w:r>
       <w:r>
@@ -8888,7 +9467,11 @@
         <w:t>16</w:t>
       </w:r>
       <w:r>
-        <w:t xml:space="preserve">, EGU2014-14074. </w:t>
+        <w:t>, EGU2014-14074.</w:t>
+      </w:r>
+      <w:proofErr w:type="gramEnd"/>
+      <w:r>
+        <w:t xml:space="preserve"> </w:t>
       </w:r>
     </w:p>
     <w:p>
@@ -8898,8 +9481,13 @@
         <w:ind w:left="360" w:hanging="360"/>
         <w:contextualSpacing/>
       </w:pPr>
-      <w:r>
-        <w:t>Foukal, P., 1981:</w:t>
+      <w:proofErr w:type="spellStart"/>
+      <w:r>
+        <w:t>Foukal</w:t>
+      </w:r>
+      <w:proofErr w:type="spellEnd"/>
+      <w:r>
+        <w:t>, P., 1981:</w:t>
       </w:r>
       <w:r>
         <w:t xml:space="preserve"> </w:t>
@@ -8911,11 +9499,19 @@
         <w:rPr>
           <w:i/>
         </w:rPr>
-        <w:t>Proc. The Physics of Sunspots</w:t>
+        <w:t xml:space="preserve">Proc. </w:t>
+      </w:r>
+      <w:proofErr w:type="gramStart"/>
+      <w:r>
+        <w:rPr>
+          <w:i/>
+        </w:rPr>
+        <w:t>The Physics of Sunspots</w:t>
       </w:r>
       <w:r>
         <w:t>, 1981, Sunspot, NM, A83-18101 06-92), 391-423.</w:t>
       </w:r>
+      <w:proofErr w:type="gramEnd"/>
     </w:p>
     <w:p>
       <w:pPr>
@@ -8925,17 +9521,37 @@
         <w:contextualSpacing/>
       </w:pPr>
       <w:r>
-        <w:t xml:space="preserve">Fontenla, J. M., E. H. Avrett, and R. Loeser, 1993: Energy balance in the solar transition region, III – Helium emission in hydrostatic, constant-abundance models with diffusion. </w:t>
-      </w:r>
+        <w:t xml:space="preserve">Fontenla, J. M., E. H. </w:t>
+      </w:r>
+      <w:proofErr w:type="spellStart"/>
+      <w:r>
+        <w:t>Avrett</w:t>
+      </w:r>
+      <w:proofErr w:type="spellEnd"/>
+      <w:r>
+        <w:t xml:space="preserve">, and R. </w:t>
+      </w:r>
+      <w:proofErr w:type="spellStart"/>
+      <w:r>
+        <w:t>Loeser</w:t>
+      </w:r>
+      <w:proofErr w:type="spellEnd"/>
+      <w:r>
+        <w:t xml:space="preserve">, 1993: Energy balance in the solar transition region, III – Helium emission in hydrostatic, constant-abundance models with diffusion. </w:t>
+      </w:r>
+      <w:proofErr w:type="spellStart"/>
       <w:r>
         <w:rPr>
           <w:i/>
         </w:rPr>
         <w:t>Ap.J</w:t>
       </w:r>
+      <w:proofErr w:type="spellEnd"/>
+      <w:proofErr w:type="gramStart"/>
       <w:r>
         <w:t>.,</w:t>
       </w:r>
+      <w:proofErr w:type="gramEnd"/>
       <w:r>
         <w:t xml:space="preserve"> </w:t>
       </w:r>
@@ -8956,11 +9572,16 @@
         <w:ind w:left="360" w:hanging="360"/>
         <w:contextualSpacing/>
       </w:pPr>
+      <w:proofErr w:type="spellStart"/>
       <w:r>
         <w:t>Fröhlic</w:t>
       </w:r>
       <w:r>
-        <w:t>h, C., and the VIRGO team, 1997:</w:t>
+        <w:t>h</w:t>
+      </w:r>
+      <w:proofErr w:type="spellEnd"/>
+      <w:r>
+        <w:t>, C., and the VIRGO team, 1997:</w:t>
       </w:r>
       <w:r>
         <w:t xml:space="preserve"> First Results from the VIRGO, The Experiment for Helioseismology and solar</w:t>
@@ -8968,6 +9589,7 @@
       <w:r>
         <w:t xml:space="preserve"> irradiance monitoring on SOHO. </w:t>
       </w:r>
+      <w:proofErr w:type="gramStart"/>
       <w:r>
         <w:rPr>
           <w:i/>
@@ -8989,6 +9611,7 @@
       <w:r>
         <w:t>1-25.</w:t>
       </w:r>
+      <w:proofErr w:type="gramEnd"/>
     </w:p>
     <w:p>
       <w:pPr>
@@ -8997,17 +9620,43 @@
         <w:ind w:left="360" w:hanging="360"/>
         <w:contextualSpacing/>
       </w:pPr>
-      <w:r>
-        <w:t xml:space="preserve">Fröhlich, C., and J. Lean, 1998: The Sun’s Total Irradiance: Cycles, Trends and Related Climate Change Uncertainties since 1976, </w:t>
-      </w:r>
+      <w:proofErr w:type="spellStart"/>
+      <w:r>
+        <w:t>Fröhlich</w:t>
+      </w:r>
+      <w:proofErr w:type="spellEnd"/>
+      <w:r>
+        <w:t xml:space="preserve">, C., and J. Lean, 1998: The Sun’s Total Irradiance: Cycles, Trends and Related Climate Change Uncertainties since 1976, </w:t>
+      </w:r>
+      <w:proofErr w:type="spellStart"/>
       <w:r>
         <w:rPr>
           <w:i/>
         </w:rPr>
-        <w:t>Geophys. Res. Lett</w:t>
-      </w:r>
-      <w:r>
-        <w:t xml:space="preserve">., </w:t>
+        <w:t>Geophys</w:t>
+      </w:r>
+      <w:proofErr w:type="spellEnd"/>
+      <w:r>
+        <w:rPr>
+          <w:i/>
+        </w:rPr>
+        <w:t xml:space="preserve">. Res. </w:t>
+      </w:r>
+      <w:proofErr w:type="spellStart"/>
+      <w:r>
+        <w:rPr>
+          <w:i/>
+        </w:rPr>
+        <w:t>Lett</w:t>
+      </w:r>
+      <w:proofErr w:type="spellEnd"/>
+      <w:proofErr w:type="gramStart"/>
+      <w:r>
+        <w:t>.,</w:t>
+      </w:r>
+      <w:proofErr w:type="gramEnd"/>
+      <w:r>
+        <w:t xml:space="preserve"> </w:t>
       </w:r>
       <w:r>
         <w:rPr>
@@ -9026,14 +9675,49 @@
         <w:ind w:left="360" w:hanging="360"/>
         <w:contextualSpacing/>
       </w:pPr>
-      <w:r>
-        <w:t xml:space="preserve">Győri, L., T. Baranyi, and A. Ludmány, 2011: Photospheric data programs at the Debrecen Observatory. </w:t>
+      <w:proofErr w:type="spellStart"/>
+      <w:r>
+        <w:t>Győri</w:t>
+      </w:r>
+      <w:proofErr w:type="spellEnd"/>
+      <w:r>
+        <w:t xml:space="preserve">, L., T. </w:t>
+      </w:r>
+      <w:proofErr w:type="spellStart"/>
+      <w:r>
+        <w:t>Baranyi</w:t>
+      </w:r>
+      <w:proofErr w:type="spellEnd"/>
+      <w:r>
+        <w:t xml:space="preserve">, and A. </w:t>
+      </w:r>
+      <w:proofErr w:type="spellStart"/>
+      <w:r>
+        <w:t>Ludmány</w:t>
+      </w:r>
+      <w:proofErr w:type="spellEnd"/>
+      <w:r>
+        <w:t xml:space="preserve">, 2011: Photospheric data programs at the Debrecen Observatory. </w:t>
       </w:r>
       <w:r>
         <w:rPr>
           <w:i/>
         </w:rPr>
-        <w:t>Proc. Of the Intern. Astron. Union</w:t>
+        <w:t xml:space="preserve">Proc. </w:t>
+      </w:r>
+      <w:proofErr w:type="gramStart"/>
+      <w:r>
+        <w:rPr>
+          <w:i/>
+        </w:rPr>
+        <w:t>Of the Intern.</w:t>
+      </w:r>
+      <w:proofErr w:type="gramEnd"/>
+      <w:r>
+        <w:rPr>
+          <w:i/>
+        </w:rPr>
+        <w:t xml:space="preserve"> Astron. Union</w:t>
       </w:r>
       <w:r>
         <w:t xml:space="preserve">, </w:t>
@@ -9045,7 +9729,23 @@
         <w:t>6</w:t>
       </w:r>
       <w:r>
-        <w:t xml:space="preserve">, Symp. S273, doi:10.1017/S174392131101564X. </w:t>
+        <w:t xml:space="preserve">, </w:t>
+      </w:r>
+      <w:proofErr w:type="spellStart"/>
+      <w:r>
+        <w:t>Symp</w:t>
+      </w:r>
+      <w:proofErr w:type="spellEnd"/>
+      <w:r>
+        <w:t>. S273, doi</w:t>
+      </w:r>
+      <w:proofErr w:type="gramStart"/>
+      <w:r>
+        <w:t>:10.1017</w:t>
+      </w:r>
+      <w:proofErr w:type="gramEnd"/>
+      <w:r>
+        <w:t xml:space="preserve">/S174392131101564X. </w:t>
       </w:r>
     </w:p>
     <w:p>
@@ -9062,7 +9762,14 @@
         <w:rPr>
           <w:i/>
         </w:rPr>
-        <w:t>Solar. Phys</w:t>
+        <w:t xml:space="preserve">Solar. </w:t>
+      </w:r>
+      <w:proofErr w:type="gramStart"/>
+      <w:r>
+        <w:rPr>
+          <w:i/>
+        </w:rPr>
+        <w:t>Phys</w:t>
       </w:r>
       <w:r>
         <w:t xml:space="preserve">., </w:t>
@@ -9076,6 +9783,7 @@
       <w:r>
         <w:t>, 141-167.</w:t>
       </w:r>
+      <w:proofErr w:type="gramEnd"/>
     </w:p>
     <w:p>
       <w:pPr>
@@ -9085,8 +9793,17 @@
         <w:contextualSpacing/>
       </w:pPr>
       <w:r>
-        <w:t xml:space="preserve">Harder, J., G. Thuillier, E. C. Richard, S. W. Brown, K. R. Lykke, M. Snow, W. E. McClintock, J. M. Fontenla, T. N. Woods, and P. Pilewskie, 2010: The SORCE SIM Solar Spectrum: Comparison with Recent Observations. </w:t>
-      </w:r>
+        <w:t xml:space="preserve">Harder, J., G. Thuillier, E. C. Richard, S. W. Brown, K. R. </w:t>
+      </w:r>
+      <w:proofErr w:type="spellStart"/>
+      <w:r>
+        <w:t>Lykke</w:t>
+      </w:r>
+      <w:proofErr w:type="spellEnd"/>
+      <w:r>
+        <w:t xml:space="preserve">, M. Snow, W. E. McClintock, J. M. Fontenla, T. N. Woods, and P. Pilewskie, 2010: The SORCE SIM Solar Spectrum: Comparison with Recent Observations. </w:t>
+      </w:r>
+      <w:proofErr w:type="gramStart"/>
       <w:r>
         <w:rPr>
           <w:i/>
@@ -9105,6 +9822,7 @@
       <w:r>
         <w:t>, 3-24.</w:t>
       </w:r>
+      <w:proofErr w:type="gramEnd"/>
     </w:p>
     <w:p>
       <w:pPr>
@@ -9113,8 +9831,13 @@
         <w:ind w:left="360" w:hanging="360"/>
         <w:contextualSpacing/>
       </w:pPr>
-      <w:r>
-        <w:t>Holdren, J.P., 2014:</w:t>
+      <w:proofErr w:type="spellStart"/>
+      <w:r>
+        <w:t>Holdren</w:t>
+      </w:r>
+      <w:proofErr w:type="spellEnd"/>
+      <w:r>
+        <w:t>, J.P., 2014:</w:t>
       </w:r>
       <w:r>
         <w:t xml:space="preserve"> National Plan for Civil Eart</w:t>
@@ -9123,7 +9846,20 @@
         <w:t xml:space="preserve">h Observations. </w:t>
       </w:r>
       <w:r>
-        <w:t>Natl. Sci. and Technol. Counc., Washington, D.C.</w:t>
+        <w:t xml:space="preserve">Natl. Sci. and Technol. </w:t>
+      </w:r>
+      <w:proofErr w:type="spellStart"/>
+      <w:r>
+        <w:t>Counc</w:t>
+      </w:r>
+      <w:proofErr w:type="spellEnd"/>
+      <w:proofErr w:type="gramStart"/>
+      <w:r>
+        <w:t>.,</w:t>
+      </w:r>
+      <w:proofErr w:type="gramEnd"/>
+      <w:r>
+        <w:t xml:space="preserve"> Washington, D.C.</w:t>
       </w:r>
       <w:r>
         <w:t>, 62 pp.  [</w:t>
@@ -9160,7 +9896,23 @@
         <w:t xml:space="preserve">Kopp, G., </w:t>
       </w:r>
       <w:r>
-        <w:t xml:space="preserve">K. Heuerman, D. Harber, </w:t>
+        <w:t xml:space="preserve">K. </w:t>
+      </w:r>
+      <w:proofErr w:type="spellStart"/>
+      <w:r>
+        <w:t>Heuerman</w:t>
+      </w:r>
+      <w:proofErr w:type="spellEnd"/>
+      <w:r>
+        <w:t xml:space="preserve">, D. </w:t>
+      </w:r>
+      <w:proofErr w:type="spellStart"/>
+      <w:r>
+        <w:t>Harber</w:t>
+      </w:r>
+      <w:proofErr w:type="spellEnd"/>
+      <w:r>
+        <w:t xml:space="preserve">, </w:t>
       </w:r>
       <w:r>
         <w:t xml:space="preserve">and </w:t>
@@ -9202,7 +9954,15 @@
         <w:t>6677</w:t>
       </w:r>
       <w:r>
-        <w:t>, 667709, doi:10.1117/12.734553.</w:t>
+        <w:t>, 667709, doi</w:t>
+      </w:r>
+      <w:proofErr w:type="gramStart"/>
+      <w:r>
+        <w:t>:10.1117</w:t>
+      </w:r>
+      <w:proofErr w:type="gramEnd"/>
+      <w:r>
+        <w:t>/12.734553.</w:t>
       </w:r>
     </w:p>
     <w:p>
@@ -9215,14 +9975,35 @@
       <w:r>
         <w:t xml:space="preserve">Kopp, G., and J. Lean, 2011: A new, lower value of total solar irradiance: Evidence and climate significance. </w:t>
       </w:r>
+      <w:proofErr w:type="spellStart"/>
       <w:r>
         <w:rPr>
           <w:i/>
         </w:rPr>
-        <w:t>Geophys. Res. Lett</w:t>
-      </w:r>
-      <w:r>
-        <w:t xml:space="preserve">., </w:t>
+        <w:t>Geophys</w:t>
+      </w:r>
+      <w:proofErr w:type="spellEnd"/>
+      <w:r>
+        <w:rPr>
+          <w:i/>
+        </w:rPr>
+        <w:t xml:space="preserve">. Res. </w:t>
+      </w:r>
+      <w:proofErr w:type="spellStart"/>
+      <w:r>
+        <w:rPr>
+          <w:i/>
+        </w:rPr>
+        <w:t>Lett</w:t>
+      </w:r>
+      <w:proofErr w:type="spellEnd"/>
+      <w:proofErr w:type="gramStart"/>
+      <w:r>
+        <w:t>.,</w:t>
+      </w:r>
+      <w:proofErr w:type="gramEnd"/>
+      <w:r>
+        <w:t xml:space="preserve"> </w:t>
       </w:r>
       <w:r>
         <w:rPr>
@@ -9270,7 +10051,7 @@
         <w:ind w:left="360" w:hanging="360"/>
         <w:contextualSpacing/>
       </w:pPr>
-      <w:commentRangeStart w:id="14"/>
+      <w:commentRangeStart w:id="15"/>
       <w:r>
         <w:t>Kopp, G., and J. Lean, 2013:</w:t>
       </w:r>
@@ -9280,15 +10061,20 @@
       <w:r>
         <w:t>.</w:t>
       </w:r>
-      <w:commentRangeEnd w:id="14"/>
+      <w:commentRangeEnd w:id="15"/>
       <w:r>
         <w:rPr>
           <w:rStyle w:val="CommentReference"/>
         </w:rPr>
-        <w:commentReference w:id="14"/>
-      </w:r>
-      <w:r>
-        <w:t>prepared for NOAA’s National Climatic Data Center (NCDC), Asheville, NC, 27 pp.</w:t>
+        <w:commentReference w:id="15"/>
+      </w:r>
+      <w:proofErr w:type="gramStart"/>
+      <w:r>
+        <w:t>prepared</w:t>
+      </w:r>
+      <w:proofErr w:type="gramEnd"/>
+      <w:r>
+        <w:t xml:space="preserve"> for NOAA’s National Climatic Data Center (NCDC), Asheville, NC, 27 pp.</w:t>
       </w:r>
     </w:p>
     <w:p>
@@ -9298,14 +10084,35 @@
         <w:ind w:left="360" w:hanging="360"/>
         <w:contextualSpacing/>
       </w:pPr>
-      <w:r>
-        <w:t xml:space="preserve">Kratz, D. P., P. W. Stackhouse, </w:t>
-      </w:r>
-      <w:r>
-        <w:t>J. T. Wong, P. Sawaengphokhai, A. C. Wilber, S. K. Gup</w:t>
-      </w:r>
-      <w:r>
-        <w:t>ta, and N. G. Loeb, Eds., 2014:</w:t>
+      <w:proofErr w:type="spellStart"/>
+      <w:r>
+        <w:t>Kratz</w:t>
+      </w:r>
+      <w:proofErr w:type="spellEnd"/>
+      <w:r>
+        <w:t xml:space="preserve">, D. P., P. W. Stackhouse, </w:t>
+      </w:r>
+      <w:r>
+        <w:t xml:space="preserve">J. T. Wong, P. </w:t>
+      </w:r>
+      <w:proofErr w:type="spellStart"/>
+      <w:r>
+        <w:t>Sawaengphokhai</w:t>
+      </w:r>
+      <w:proofErr w:type="spellEnd"/>
+      <w:r>
+        <w:t>, A. C. Wilber, S. K. Gup</w:t>
+      </w:r>
+      <w:r>
+        <w:t>ta, and N. G. Loeb, Eds</w:t>
+      </w:r>
+      <w:proofErr w:type="gramStart"/>
+      <w:r>
+        <w:t>.,</w:t>
+      </w:r>
+      <w:proofErr w:type="gramEnd"/>
+      <w:r>
+        <w:t xml:space="preserve"> 2014:</w:t>
       </w:r>
       <w:r>
         <w:t xml:space="preserve"> [Global Climate] </w:t>
@@ -9317,7 +10124,14 @@
         <w:rPr>
           <w:i/>
         </w:rPr>
-        <w:t>Bull. Amer. Meteor. Soc</w:t>
+        <w:t xml:space="preserve">Bull. Amer. Meteor. </w:t>
+      </w:r>
+      <w:proofErr w:type="gramStart"/>
+      <w:r>
+        <w:rPr>
+          <w:i/>
+        </w:rPr>
+        <w:t>Soc</w:t>
       </w:r>
       <w:r>
         <w:t xml:space="preserve">., </w:t>
@@ -9334,6 +10148,7 @@
       <w:r>
         <w:t>, S30-S32.</w:t>
       </w:r>
+      <w:proofErr w:type="gramEnd"/>
     </w:p>
     <w:p>
       <w:pPr>
@@ -9342,8 +10157,21 @@
         <w:ind w:left="360" w:hanging="360"/>
         <w:contextualSpacing/>
       </w:pPr>
-      <w:r>
-        <w:t xml:space="preserve">Krivova, N. A., S. K. Solanki, and Y. C. Unruh, 2011: Towards a long-term record of solar total and spectral irradiance, </w:t>
+      <w:proofErr w:type="spellStart"/>
+      <w:r>
+        <w:t>Krivova</w:t>
+      </w:r>
+      <w:proofErr w:type="spellEnd"/>
+      <w:r>
+        <w:t xml:space="preserve">, N. A., S. K. </w:t>
+      </w:r>
+      <w:proofErr w:type="spellStart"/>
+      <w:r>
+        <w:t>Solanki</w:t>
+      </w:r>
+      <w:proofErr w:type="spellEnd"/>
+      <w:r>
+        <w:t xml:space="preserve">, and Y. C. Unruh, 2011: Towards a long-term record of solar total and spectral irradiance, </w:t>
       </w:r>
       <w:r>
         <w:t>J</w:t>
@@ -9364,7 +10192,15 @@
         <w:t>73</w:t>
       </w:r>
       <w:r>
-        <w:t xml:space="preserve">, 223-234, doi:10.1016/j.jastp.2009.11.013. </w:t>
+        <w:t>, 223-234, doi</w:t>
+      </w:r>
+      <w:proofErr w:type="gramStart"/>
+      <w:r>
+        <w:t>:10.1016</w:t>
+      </w:r>
+      <w:proofErr w:type="gramEnd"/>
+      <w:r>
+        <w:t xml:space="preserve">/j.jastp.2009.11.013. </w:t>
       </w:r>
     </w:p>
     <w:p>
@@ -9374,8 +10210,13 @@
         <w:ind w:left="360" w:hanging="360"/>
         <w:contextualSpacing/>
       </w:pPr>
-      <w:r>
-        <w:t>Kurucz, R.L., 1991:</w:t>
+      <w:proofErr w:type="spellStart"/>
+      <w:r>
+        <w:t>Kurucz</w:t>
+      </w:r>
+      <w:proofErr w:type="spellEnd"/>
+      <w:r>
+        <w:t>, R.L., 1991:</w:t>
       </w:r>
       <w:r>
         <w:t xml:space="preserve"> </w:t>
@@ -9396,11 +10237,16 @@
         <w:t>, A. N. Cox, W.</w:t>
       </w:r>
       <w:r>
-        <w:t xml:space="preserve"> C. Livingston, and M. S. Matthews, Eds.</w:t>
+        <w:t xml:space="preserve"> C. Livingston, and M. S. Matthews, Eds</w:t>
+      </w:r>
+      <w:proofErr w:type="gramStart"/>
+      <w:r>
+        <w:t>.</w:t>
       </w:r>
       <w:r>
         <w:t>,</w:t>
       </w:r>
+      <w:proofErr w:type="gramEnd"/>
       <w:r>
         <w:t xml:space="preserve"> </w:t>
       </w:r>
@@ -9422,10 +10268,26 @@
         <w:contextualSpacing/>
       </w:pPr>
       <w:r>
-        <w:t>Kyle, H. L., D. V. Hoyt, J. R. Hickey, R. H. Maschoff, and G.</w:t>
-      </w:r>
-      <w:r>
-        <w:t xml:space="preserve"> J. Vallette, 1993:</w:t>
+        <w:t xml:space="preserve">Kyle, H. L., D. V. Hoyt, J. R. Hickey, R. H. </w:t>
+      </w:r>
+      <w:proofErr w:type="spellStart"/>
+      <w:r>
+        <w:t>Maschoff</w:t>
+      </w:r>
+      <w:proofErr w:type="spellEnd"/>
+      <w:r>
+        <w:t>, and G.</w:t>
+      </w:r>
+      <w:r>
+        <w:t xml:space="preserve"> J. </w:t>
+      </w:r>
+      <w:proofErr w:type="spellStart"/>
+      <w:r>
+        <w:t>Vallette</w:t>
+      </w:r>
+      <w:proofErr w:type="spellEnd"/>
+      <w:r>
+        <w:t>, 1993:</w:t>
       </w:r>
       <w:r>
         <w:t xml:space="preserve"> Nimbus-7 Earth Radiation Budget Calibration History - Part 1: The solar channels</w:t>
@@ -9436,6 +10298,7 @@
       <w:r>
         <w:t xml:space="preserve"> </w:t>
       </w:r>
+      <w:proofErr w:type="gramStart"/>
       <w:r>
         <w:rPr>
           <w:i/>
@@ -9454,6 +10317,7 @@
         </w:rPr>
         <w:t>.</w:t>
       </w:r>
+      <w:proofErr w:type="gramEnd"/>
     </w:p>
     <w:p>
       <w:pPr>
@@ -9465,15 +10329,33 @@
       <w:r>
         <w:t xml:space="preserve">Lean, Judith, 2000:  Evolution of the Sun’s Spectral Irradiance since the Maunder Minimum. </w:t>
       </w:r>
+      <w:proofErr w:type="spellStart"/>
       <w:r>
         <w:rPr>
           <w:i/>
         </w:rPr>
-        <w:t>Geophys. Res. Lett</w:t>
-      </w:r>
+        <w:t>Geophys</w:t>
+      </w:r>
+      <w:proofErr w:type="spellEnd"/>
+      <w:r>
+        <w:rPr>
+          <w:i/>
+        </w:rPr>
+        <w:t xml:space="preserve">. Res. </w:t>
+      </w:r>
+      <w:proofErr w:type="spellStart"/>
+      <w:r>
+        <w:rPr>
+          <w:i/>
+        </w:rPr>
+        <w:t>Lett</w:t>
+      </w:r>
+      <w:proofErr w:type="spellEnd"/>
+      <w:proofErr w:type="gramStart"/>
       <w:r>
         <w:t>.,</w:t>
       </w:r>
+      <w:proofErr w:type="gramEnd"/>
       <w:r>
         <w:rPr>
           <w:b/>
@@ -9492,13 +10374,29 @@
         <w:contextualSpacing/>
       </w:pPr>
       <w:r>
-        <w:t xml:space="preserve">Lean, J. L., J. Cook, W. Marquette, and A. Johannesson, 1998: Magnetic sources of the solar irradiance cycle. </w:t>
-      </w:r>
+        <w:t xml:space="preserve">Lean, J. L., J. Cook, W. Marquette, and A. </w:t>
+      </w:r>
+      <w:proofErr w:type="spellStart"/>
+      <w:r>
+        <w:t>Johannesson</w:t>
+      </w:r>
+      <w:proofErr w:type="spellEnd"/>
+      <w:r>
+        <w:t xml:space="preserve">, 1998: Magnetic sources of the solar irradiance cycle. </w:t>
+      </w:r>
+      <w:proofErr w:type="spellStart"/>
       <w:r>
         <w:rPr>
           <w:i/>
         </w:rPr>
-        <w:t>Astrophys. J</w:t>
+        <w:t>Astrophys</w:t>
+      </w:r>
+      <w:proofErr w:type="spellEnd"/>
+      <w:r>
+        <w:rPr>
+          <w:i/>
+        </w:rPr>
+        <w:t>. J</w:t>
       </w:r>
       <w:r>
         <w:t xml:space="preserve">., </w:t>
@@ -9527,7 +10425,23 @@
         <w:t>, J. L., and M.</w:t>
       </w:r>
       <w:r>
-        <w:t xml:space="preserve"> T. DeLand, 2012: How Does the Sun’s Spectrum Vary?. </w:t>
+        <w:t xml:space="preserve"> T. </w:t>
+      </w:r>
+      <w:proofErr w:type="spellStart"/>
+      <w:r>
+        <w:t>DeLand</w:t>
+      </w:r>
+      <w:proofErr w:type="spellEnd"/>
+      <w:r>
+        <w:t>, 2012: How Does the Sun’s Spectrum Vary</w:t>
+      </w:r>
+      <w:proofErr w:type="gramStart"/>
+      <w:r>
+        <w:t>?.</w:t>
+      </w:r>
+      <w:proofErr w:type="gramEnd"/>
+      <w:r>
+        <w:t xml:space="preserve"> </w:t>
       </w:r>
       <w:r>
         <w:rPr>
@@ -9560,8 +10474,15 @@
           <w:rStyle w:val="Hyperlink"/>
         </w:rPr>
       </w:pPr>
-      <w:r>
-        <w:t xml:space="preserve">doi: </w:t>
+      <w:proofErr w:type="spellStart"/>
+      <w:proofErr w:type="gramStart"/>
+      <w:r>
+        <w:t>doi</w:t>
+      </w:r>
+      <w:proofErr w:type="spellEnd"/>
+      <w:proofErr w:type="gramEnd"/>
+      <w:r>
+        <w:t xml:space="preserve">: </w:t>
       </w:r>
       <w:hyperlink r:id="rId10" w:history="1">
         <w:r>
@@ -9583,7 +10504,15 @@
         <w:t>Lean, J. L., G. J. Rottman, H. L. Kyle, T. N. Woods</w:t>
       </w:r>
       <w:r>
-        <w:t>, J. R. Hickey, and L. C. Puga, 1997:</w:t>
+        <w:t xml:space="preserve">, J. R. Hickey, and L. C. </w:t>
+      </w:r>
+      <w:proofErr w:type="spellStart"/>
+      <w:r>
+        <w:t>Puga</w:t>
+      </w:r>
+      <w:proofErr w:type="spellEnd"/>
+      <w:r>
+        <w:t>, 1997:</w:t>
       </w:r>
       <w:r>
         <w:t xml:space="preserve"> Detection and parameterization of variations in solar mid and near ultraviolet radiation (200 to 400 nm). </w:t>
@@ -9592,7 +10521,28 @@
         <w:rPr>
           <w:i/>
         </w:rPr>
-        <w:t>J. Geophys. Res</w:t>
+        <w:t xml:space="preserve">J. </w:t>
+      </w:r>
+      <w:proofErr w:type="spellStart"/>
+      <w:r>
+        <w:rPr>
+          <w:i/>
+        </w:rPr>
+        <w:t>Geophys</w:t>
+      </w:r>
+      <w:proofErr w:type="spellEnd"/>
+      <w:r>
+        <w:rPr>
+          <w:i/>
+        </w:rPr>
+        <w:t xml:space="preserve">. </w:t>
+      </w:r>
+      <w:proofErr w:type="gramStart"/>
+      <w:r>
+        <w:rPr>
+          <w:i/>
+        </w:rPr>
+        <w:t>Res</w:t>
       </w:r>
       <w:r>
         <w:t xml:space="preserve">., </w:t>
@@ -9609,6 +10559,7 @@
       <w:r>
         <w:t>.</w:t>
       </w:r>
+      <w:proofErr w:type="gramEnd"/>
     </w:p>
     <w:p>
       <w:pPr>
@@ -9642,8 +10593,13 @@
         <w:t>230</w:t>
       </w:r>
       <w:r>
-        <w:t>, 27-53, doi</w:t>
-      </w:r>
+        <w:t xml:space="preserve">, 27-53, </w:t>
+      </w:r>
+      <w:proofErr w:type="spellStart"/>
+      <w:r>
+        <w:t>doi</w:t>
+      </w:r>
+      <w:proofErr w:type="spellEnd"/>
       <w:r>
         <w:t>: 10.1007/s11207-005-1527-2</w:t>
       </w:r>
@@ -9686,13 +10642,45 @@
         <w:t>Evolving Solar Physics and the Climates of Earth and Space</w:t>
       </w:r>
       <w:r>
-        <w:t>, Kar</w:t>
-      </w:r>
-      <w:r>
-        <w:t>el Schrijver and George Siscoe Eds.</w:t>
-      </w:r>
-      <w:r>
-        <w:t>, Cambridge Univ. Press.</w:t>
+        <w:t xml:space="preserve">, </w:t>
+      </w:r>
+      <w:proofErr w:type="spellStart"/>
+      <w:r>
+        <w:t>Kar</w:t>
+      </w:r>
+      <w:r>
+        <w:t>el</w:t>
+      </w:r>
+      <w:proofErr w:type="spellEnd"/>
+      <w:r>
+        <w:t xml:space="preserve"> </w:t>
+      </w:r>
+      <w:proofErr w:type="spellStart"/>
+      <w:r>
+        <w:t>Schrijver</w:t>
+      </w:r>
+      <w:proofErr w:type="spellEnd"/>
+      <w:r>
+        <w:t xml:space="preserve"> and George </w:t>
+      </w:r>
+      <w:proofErr w:type="spellStart"/>
+      <w:r>
+        <w:t>Siscoe</w:t>
+      </w:r>
+      <w:proofErr w:type="spellEnd"/>
+      <w:r>
+        <w:t xml:space="preserve"> Eds</w:t>
+      </w:r>
+      <w:proofErr w:type="gramStart"/>
+      <w:r>
+        <w:t>.</w:t>
+      </w:r>
+      <w:r>
+        <w:t>,</w:t>
+      </w:r>
+      <w:proofErr w:type="gramEnd"/>
+      <w:r>
+        <w:t xml:space="preserve"> Cambridge Univ. Press.</w:t>
       </w:r>
     </w:p>
     <w:p>
@@ -9766,14 +10754,21 @@
         <w:ind w:left="360" w:hanging="360"/>
         <w:contextualSpacing/>
       </w:pPr>
+      <w:proofErr w:type="spellStart"/>
       <w:r>
         <w:t>Rempel</w:t>
       </w:r>
+      <w:proofErr w:type="spellEnd"/>
       <w:r>
         <w:t xml:space="preserve">, M. and R. </w:t>
       </w:r>
-      <w:r>
-        <w:t>Schlichenmaier,</w:t>
+      <w:proofErr w:type="spellStart"/>
+      <w:r>
+        <w:t>Schlichenmaier</w:t>
+      </w:r>
+      <w:proofErr w:type="spellEnd"/>
+      <w:r>
+        <w:t>,</w:t>
       </w:r>
       <w:r>
         <w:t xml:space="preserve"> 2011: </w:t>
@@ -9784,6 +10779,7 @@
       <w:r>
         <w:t xml:space="preserve"> to Radiative MHD Simulations. </w:t>
       </w:r>
+      <w:proofErr w:type="gramStart"/>
       <w:r>
         <w:rPr>
           <w:i/>
@@ -9816,16 +10812,19 @@
         <w:t xml:space="preserve">[Available online at </w:t>
       </w:r>
       <w:hyperlink r:id="rId11" w:history="1">
+        <w:proofErr w:type="gramEnd"/>
         <w:r>
           <w:rPr>
             <w:rStyle w:val="Hyperlink"/>
           </w:rPr>
           <w:t>http://www.livingreviews.org/lrsp-2011-3</w:t>
         </w:r>
+        <w:proofErr w:type="gramStart"/>
       </w:hyperlink>
       <w:r>
         <w:t>].</w:t>
       </w:r>
+      <w:proofErr w:type="gramEnd"/>
     </w:p>
     <w:p>
       <w:pPr>
@@ -9838,13 +10837,45 @@
         <w:t xml:space="preserve">Richard, E., </w:t>
       </w:r>
       <w:r>
-        <w:t xml:space="preserve">D. Harber, J. Rutkowski, K. O’Malia, M. Triplett, G. Drake, J. Harder, P. Pilewskie, S. Brown, A. Smith, </w:t>
+        <w:t xml:space="preserve">D. </w:t>
+      </w:r>
+      <w:proofErr w:type="spellStart"/>
+      <w:r>
+        <w:t>Harber</w:t>
+      </w:r>
+      <w:proofErr w:type="spellEnd"/>
+      <w:r>
+        <w:t xml:space="preserve">, J. </w:t>
+      </w:r>
+      <w:proofErr w:type="spellStart"/>
+      <w:r>
+        <w:t>Rutkowski</w:t>
+      </w:r>
+      <w:proofErr w:type="spellEnd"/>
+      <w:r>
+        <w:t xml:space="preserve">, K. </w:t>
+      </w:r>
+      <w:proofErr w:type="spellStart"/>
+      <w:r>
+        <w:t>O’Malia</w:t>
+      </w:r>
+      <w:proofErr w:type="spellEnd"/>
+      <w:r>
+        <w:t xml:space="preserve">, M. Triplett, G. Drake, J. Harder, P. Pilewskie, S. Brown, A. Smith, </w:t>
       </w:r>
       <w:r>
         <w:t xml:space="preserve">and </w:t>
       </w:r>
       <w:r>
-        <w:t xml:space="preserve">K. Lykke, 2011: </w:t>
+        <w:t xml:space="preserve">K. </w:t>
+      </w:r>
+      <w:proofErr w:type="spellStart"/>
+      <w:r>
+        <w:t>Lykke</w:t>
+      </w:r>
+      <w:proofErr w:type="spellEnd"/>
+      <w:r>
+        <w:t xml:space="preserve">, 2011: </w:t>
       </w:r>
       <w:r>
         <w:t>Future Long-term Measurements of Solar Spectral Irradiance by the TSIS Spectral Irradiance Monitor: Improvements in Mea</w:t>
@@ -9893,8 +10924,21 @@
         <w:t>S. Park</w:t>
       </w:r>
       <w:r>
-        <w:t xml:space="preserve"> and E. Ikonen, Eds.,</w:t>
-      </w:r>
+        <w:t xml:space="preserve"> and E. </w:t>
+      </w:r>
+      <w:proofErr w:type="spellStart"/>
+      <w:r>
+        <w:t>Ikonen</w:t>
+      </w:r>
+      <w:proofErr w:type="spellEnd"/>
+      <w:r>
+        <w:t>, Eds</w:t>
+      </w:r>
+      <w:proofErr w:type="gramStart"/>
+      <w:r>
+        <w:t>.,</w:t>
+      </w:r>
+      <w:proofErr w:type="gramEnd"/>
       <w:r>
         <w:rPr>
           <w:i/>
@@ -9957,11 +11001,19 @@
       <w:r>
         <w:t xml:space="preserve"> Climate forcing reconstructions for use in PMIP simulations of the last millennium (v1.0). </w:t>
       </w:r>
+      <w:proofErr w:type="spellStart"/>
       <w:r>
         <w:rPr>
           <w:i/>
         </w:rPr>
-        <w:t>Geosci. Model Dev</w:t>
+        <w:t>Geosci</w:t>
+      </w:r>
+      <w:proofErr w:type="spellEnd"/>
+      <w:r>
+        <w:rPr>
+          <w:i/>
+        </w:rPr>
+        <w:t>. Model Dev</w:t>
       </w:r>
       <w:r>
         <w:t xml:space="preserve">., </w:t>
@@ -9976,7 +11028,15 @@
         <w:t xml:space="preserve">, </w:t>
       </w:r>
       <w:r>
-        <w:t>33–45, doi:10.5194/gmd-4-33-2011.</w:t>
+        <w:t>33–45, doi</w:t>
+      </w:r>
+      <w:proofErr w:type="gramStart"/>
+      <w:r>
+        <w:t>:10.5194</w:t>
+      </w:r>
+      <w:proofErr w:type="gramEnd"/>
+      <w:r>
+        <w:t>/gmd-4-33-2011.</w:t>
       </w:r>
     </w:p>
     <w:p>
@@ -9986,15 +11046,29 @@
         <w:ind w:left="360" w:hanging="360"/>
         <w:contextualSpacing/>
       </w:pPr>
-      <w:r>
-        <w:t>Skupin, J., M. Weber, H.</w:t>
-      </w:r>
-      <w:r>
-        <w:t xml:space="preserve"> Bovensmann, and J. P. Burrows, 2004:</w:t>
+      <w:proofErr w:type="spellStart"/>
+      <w:r>
+        <w:t>Skupin</w:t>
+      </w:r>
+      <w:proofErr w:type="spellEnd"/>
+      <w:r>
+        <w:t>, J., M. Weber, H.</w:t>
+      </w:r>
+      <w:r>
+        <w:t xml:space="preserve"> </w:t>
+      </w:r>
+      <w:proofErr w:type="spellStart"/>
+      <w:r>
+        <w:t>Bovensmann</w:t>
+      </w:r>
+      <w:proofErr w:type="spellEnd"/>
+      <w:r>
+        <w:t>, and J. P. Burrows, 2004:</w:t>
       </w:r>
       <w:r>
         <w:t xml:space="preserve"> The Mg II solar activity proxy indicator derived from GOME and SCIAMACHY. </w:t>
       </w:r>
+      <w:proofErr w:type="gramStart"/>
       <w:r>
         <w:rPr>
           <w:i/>
@@ -10004,6 +11078,7 @@
       <w:r>
         <w:t>, ESA Publications Division.</w:t>
       </w:r>
+      <w:proofErr w:type="gramEnd"/>
     </w:p>
     <w:p>
       <w:pPr>
@@ -10012,17 +11087,35 @@
         <w:ind w:left="360" w:hanging="360"/>
         <w:contextualSpacing/>
       </w:pPr>
-      <w:r>
-        <w:t xml:space="preserve">Solanki, S. K. and Y. C. Unruh, 1998: A model of the wavelength dependence of solar irradiance variations. </w:t>
+      <w:proofErr w:type="spellStart"/>
+      <w:r>
+        <w:t>Solanki</w:t>
+      </w:r>
+      <w:proofErr w:type="spellEnd"/>
+      <w:r>
+        <w:t xml:space="preserve">, S. K. and Y. C. Unruh, 1998: A model of the wavelength dependence of solar irradiance variations. </w:t>
       </w:r>
       <w:r>
         <w:rPr>
           <w:i/>
         </w:rPr>
-        <w:t>Astron. Astrophys</w:t>
-      </w:r>
-      <w:r>
-        <w:t xml:space="preserve">., </w:t>
+        <w:t xml:space="preserve">Astron. </w:t>
+      </w:r>
+      <w:proofErr w:type="spellStart"/>
+      <w:r>
+        <w:rPr>
+          <w:i/>
+        </w:rPr>
+        <w:t>Astrophys</w:t>
+      </w:r>
+      <w:proofErr w:type="spellEnd"/>
+      <w:proofErr w:type="gramStart"/>
+      <w:r>
+        <w:t>.,</w:t>
+      </w:r>
+      <w:proofErr w:type="gramEnd"/>
+      <w:r>
+        <w:t xml:space="preserve"> </w:t>
       </w:r>
       <w:r>
         <w:rPr>
@@ -10041,17 +11134,59 @@
         <w:ind w:left="360" w:hanging="360"/>
         <w:contextualSpacing/>
       </w:pPr>
-      <w:r>
-        <w:t xml:space="preserve">Solanki, S. K., N. A. Krivova, and J. D. Haigh, 2013: Solar Irradiance Variability and Climate. </w:t>
-      </w:r>
+      <w:proofErr w:type="spellStart"/>
+      <w:r>
+        <w:t>Solanki</w:t>
+      </w:r>
+      <w:proofErr w:type="spellEnd"/>
+      <w:r>
+        <w:t xml:space="preserve">, S. K., N. A. </w:t>
+      </w:r>
+      <w:proofErr w:type="spellStart"/>
+      <w:r>
+        <w:t>Krivova</w:t>
+      </w:r>
+      <w:proofErr w:type="spellEnd"/>
+      <w:r>
+        <w:t xml:space="preserve">, and J. D. </w:t>
+      </w:r>
+      <w:proofErr w:type="spellStart"/>
+      <w:r>
+        <w:t>Haigh</w:t>
+      </w:r>
+      <w:proofErr w:type="spellEnd"/>
+      <w:r>
+        <w:t xml:space="preserve">, 2013: Solar Irradiance Variability and Climate. </w:t>
+      </w:r>
+      <w:proofErr w:type="spellStart"/>
       <w:r>
         <w:rPr>
           <w:i/>
         </w:rPr>
-        <w:t>Annu. Rev. Astron. Astrophys</w:t>
-      </w:r>
-      <w:r>
-        <w:t xml:space="preserve">., </w:t>
+        <w:t>Annu</w:t>
+      </w:r>
+      <w:proofErr w:type="spellEnd"/>
+      <w:r>
+        <w:rPr>
+          <w:i/>
+        </w:rPr>
+        <w:t xml:space="preserve">. Rev. Astron. </w:t>
+      </w:r>
+      <w:proofErr w:type="spellStart"/>
+      <w:r>
+        <w:rPr>
+          <w:i/>
+        </w:rPr>
+        <w:t>Astrophys</w:t>
+      </w:r>
+      <w:proofErr w:type="spellEnd"/>
+      <w:proofErr w:type="gramStart"/>
+      <w:r>
+        <w:t>.,</w:t>
+      </w:r>
+      <w:proofErr w:type="gramEnd"/>
+      <w:r>
+        <w:t xml:space="preserve"> </w:t>
       </w:r>
       <w:r>
         <w:rPr>
@@ -10075,7 +11210,15 @@
         <w:t xml:space="preserve">, </w:t>
       </w:r>
       <w:r>
-        <w:t xml:space="preserve"> doi: 10.1146/annurev-astro-082812-141007</w:t>
+        <w:t xml:space="preserve"> </w:t>
+      </w:r>
+      <w:proofErr w:type="spellStart"/>
+      <w:r>
+        <w:t>doi</w:t>
+      </w:r>
+      <w:proofErr w:type="spellEnd"/>
+      <w:r>
+        <w:t>: 10.1146/annurev-astro-082812-141007</w:t>
       </w:r>
       <w:r>
         <w:t>.</w:t>
@@ -10092,10 +11235,18 @@
         <w:contextualSpacing/>
       </w:pPr>
       <w:r>
-        <w:t>Snow, M. J., M. Weber, J. Mach</w:t>
-      </w:r>
-      <w:r>
-        <w:t>ol, R. Viereck, and E. Richard, 2014:</w:t>
+        <w:t xml:space="preserve">Snow, M. J., M. Weber, J. </w:t>
+      </w:r>
+      <w:proofErr w:type="spellStart"/>
+      <w:r>
+        <w:t>Mach</w:t>
+      </w:r>
+      <w:r>
+        <w:t>ol</w:t>
+      </w:r>
+      <w:proofErr w:type="spellEnd"/>
+      <w:r>
+        <w:t>, R. Viereck, and E. Richard, 2014:</w:t>
       </w:r>
       <w:r>
         <w:t xml:space="preserve"> Comparison of Magnesium II core-to-wing ratio observations during solar minimum 23/24. </w:t>
@@ -10104,11 +11255,21 @@
         <w:rPr>
           <w:i/>
         </w:rPr>
-        <w:t>Space Weather Space Clim</w:t>
-      </w:r>
+        <w:t xml:space="preserve">Space Weather Space </w:t>
+      </w:r>
+      <w:proofErr w:type="spellStart"/>
+      <w:r>
+        <w:rPr>
+          <w:i/>
+        </w:rPr>
+        <w:t>Clim</w:t>
+      </w:r>
+      <w:proofErr w:type="spellEnd"/>
+      <w:proofErr w:type="gramStart"/>
       <w:r>
         <w:t>.,</w:t>
       </w:r>
+      <w:proofErr w:type="gramEnd"/>
       <w:r>
         <w:rPr>
           <w:b/>
@@ -10148,10 +11309,23 @@
         <w:rPr>
           <w:i/>
         </w:rPr>
-        <w:t>Nat. Geosci</w:t>
-      </w:r>
-      <w:r>
-        <w:t xml:space="preserve">., </w:t>
+        <w:t xml:space="preserve">Nat. </w:t>
+      </w:r>
+      <w:proofErr w:type="spellStart"/>
+      <w:r>
+        <w:rPr>
+          <w:i/>
+        </w:rPr>
+        <w:t>Geosci</w:t>
+      </w:r>
+      <w:proofErr w:type="spellEnd"/>
+      <w:proofErr w:type="gramStart"/>
+      <w:r>
+        <w:t>.,</w:t>
+      </w:r>
+      <w:proofErr w:type="gramEnd"/>
+      <w:r>
+        <w:t xml:space="preserve"> </w:t>
       </w:r>
       <w:r>
         <w:rPr>
@@ -10171,7 +11345,23 @@
         <w:contextualSpacing/>
       </w:pPr>
       <w:r>
-        <w:t xml:space="preserve">Swartz, W. H., R. S. Stolarski, L. D. Oman, E. L. Fleming, and C. H. Jackman, 2012: Middle atmosphere response to difference descriptions of the 11-yr solar cycle in spectral irradiance in a chemistry-climate model. </w:t>
+        <w:t xml:space="preserve">Swartz, W. H., R. S. </w:t>
+      </w:r>
+      <w:proofErr w:type="spellStart"/>
+      <w:r>
+        <w:t>Stolarski</w:t>
+      </w:r>
+      <w:proofErr w:type="spellEnd"/>
+      <w:r>
+        <w:t xml:space="preserve">, L. D. Oman, E. L. Fleming, and C. H. </w:t>
+      </w:r>
+      <w:proofErr w:type="spellStart"/>
+      <w:r>
+        <w:t>Jackman</w:t>
+      </w:r>
+      <w:proofErr w:type="spellEnd"/>
+      <w:r>
+        <w:t xml:space="preserve">, 2012: Middle atmosphere response to difference descriptions of the 11-yr solar cycle in spectral irradiance in a chemistry-climate model. </w:t>
       </w:r>
       <w:r>
         <w:rPr>
@@ -10189,7 +11379,15 @@
         <w:t>12</w:t>
       </w:r>
       <w:r>
-        <w:t>, 5937-5948, doi:10.5194/acp-12-5937-2012.</w:t>
+        <w:t>, 5937-5948, doi</w:t>
+      </w:r>
+      <w:proofErr w:type="gramStart"/>
+      <w:r>
+        <w:t>:10.5194</w:t>
+      </w:r>
+      <w:proofErr w:type="gramEnd"/>
+      <w:r>
+        <w:t>/acp-12-5937-2012.</w:t>
       </w:r>
     </w:p>
     <w:p>
@@ -10227,7 +11425,15 @@
         <w:t>11</w:t>
       </w:r>
       <w:r>
-        <w:t>, 394-406, doi:10.1002/swe.20063.</w:t>
+        <w:t>, 394-406, doi</w:t>
+      </w:r>
+      <w:proofErr w:type="gramStart"/>
+      <w:r>
+        <w:t>:10.1002</w:t>
+      </w:r>
+      <w:proofErr w:type="gramEnd"/>
+      <w:r>
+        <w:t>/swe.20063.</w:t>
       </w:r>
     </w:p>
     <w:p>
@@ -10238,14 +11444,39 @@
         <w:contextualSpacing/>
       </w:pPr>
       <w:r>
-        <w:t>Thuillier, G., M. Hersé, P. C. Simon, D. Labs, H. Mande</w:t>
-      </w:r>
-      <w:r>
-        <w:t>l, D. Gillotay, and T. Foujols, 1998:</w:t>
+        <w:t xml:space="preserve">Thuillier, G., M. </w:t>
+      </w:r>
+      <w:proofErr w:type="spellStart"/>
+      <w:r>
+        <w:t>Hersé</w:t>
+      </w:r>
+      <w:proofErr w:type="spellEnd"/>
+      <w:r>
+        <w:t>, P. C. Simon, D. Labs, H. Mande</w:t>
+      </w:r>
+      <w:r>
+        <w:t xml:space="preserve">l, D. </w:t>
+      </w:r>
+      <w:proofErr w:type="spellStart"/>
+      <w:r>
+        <w:t>Gillotay</w:t>
+      </w:r>
+      <w:proofErr w:type="spellEnd"/>
+      <w:r>
+        <w:t xml:space="preserve">, and T. </w:t>
+      </w:r>
+      <w:proofErr w:type="spellStart"/>
+      <w:r>
+        <w:t>Foujols</w:t>
+      </w:r>
+      <w:proofErr w:type="spellEnd"/>
+      <w:r>
+        <w:t>, 1998:</w:t>
       </w:r>
       <w:r>
         <w:t xml:space="preserve"> The visible solar spectral irradiance from 350 to 850 nm as measured by the SOLSPEC spectrometer during the ATLAS I mission. </w:t>
       </w:r>
+      <w:proofErr w:type="gramStart"/>
       <w:r>
         <w:rPr>
           <w:i/>
@@ -10267,6 +11498,7 @@
       <w:r>
         <w:t>41-61.</w:t>
       </w:r>
+      <w:proofErr w:type="gramEnd"/>
     </w:p>
     <w:p>
       <w:pPr>
@@ -10284,6 +11516,7 @@
       <w:r>
         <w:t xml:space="preserve"> Analysis of Different Solar Spectral Irradiance Reconstructions and Their Impact on Solar Heating Rates. </w:t>
       </w:r>
+      <w:proofErr w:type="gramStart"/>
       <w:r>
         <w:rPr>
           <w:i/>
@@ -10293,12 +11526,15 @@
       <w:r>
         <w:t xml:space="preserve">., </w:t>
       </w:r>
+      <w:proofErr w:type="spellStart"/>
       <w:r>
         <w:t>doi</w:t>
       </w:r>
+      <w:proofErr w:type="spellEnd"/>
       <w:r>
         <w:t xml:space="preserve"> 10.1007/s11207-013-0381-x.</w:t>
       </w:r>
+      <w:proofErr w:type="gramEnd"/>
     </w:p>
     <w:p>
       <w:pPr>
@@ -10307,8 +11543,29 @@
         <w:ind w:left="360" w:hanging="360"/>
         <w:contextualSpacing/>
       </w:pPr>
-      <w:r>
-        <w:t xml:space="preserve">Trenberth, K. E., J. T. Fasullo, and J. Kiehl, 2009: Earth’s Global Energy Budget. </w:t>
+      <w:proofErr w:type="spellStart"/>
+      <w:r>
+        <w:t>Trenberth</w:t>
+      </w:r>
+      <w:proofErr w:type="spellEnd"/>
+      <w:r>
+        <w:t xml:space="preserve">, K. E., J. T. </w:t>
+      </w:r>
+      <w:proofErr w:type="spellStart"/>
+      <w:r>
+        <w:t>Fasullo</w:t>
+      </w:r>
+      <w:proofErr w:type="spellEnd"/>
+      <w:r>
+        <w:t xml:space="preserve">, and J. </w:t>
+      </w:r>
+      <w:proofErr w:type="spellStart"/>
+      <w:r>
+        <w:t>Kiehl</w:t>
+      </w:r>
+      <w:proofErr w:type="spellEnd"/>
+      <w:r>
+        <w:t xml:space="preserve">, 2009: Earth’s Global Energy Budget. </w:t>
       </w:r>
       <w:r>
         <w:rPr>
@@ -10326,7 +11583,20 @@
         <w:t>90</w:t>
       </w:r>
       <w:r>
-        <w:t>, 311-323, doi:http://dx.doi.org/10.1175/2008BAMS2634.1.</w:t>
+        <w:t xml:space="preserve">, 311-323, </w:t>
+      </w:r>
+      <w:proofErr w:type="spellStart"/>
+      <w:r>
+        <w:t>doi</w:t>
+      </w:r>
+      <w:proofErr w:type="gramStart"/>
+      <w:r>
+        <w:t>:http</w:t>
+      </w:r>
+      <w:proofErr w:type="spellEnd"/>
+      <w:proofErr w:type="gramEnd"/>
+      <w:r>
+        <w:t>://dx.doi.org/10.1175/2008BAMS2634.1.</w:t>
       </w:r>
     </w:p>
     <w:p>
@@ -10340,10 +11610,34 @@
         <w:t>Unruh, Y.C.,</w:t>
       </w:r>
       <w:r>
-        <w:t xml:space="preserve"> S. K. Solanki, and M. Fligge, 2000:</w:t>
-      </w:r>
-      <w:r>
-        <w:t xml:space="preserve"> Modelling solar irradiance variations: Comparison with observations, including line-ratio variations. </w:t>
+        <w:t xml:space="preserve"> S. K. </w:t>
+      </w:r>
+      <w:proofErr w:type="spellStart"/>
+      <w:r>
+        <w:t>Solanki</w:t>
+      </w:r>
+      <w:proofErr w:type="spellEnd"/>
+      <w:r>
+        <w:t xml:space="preserve">, and M. </w:t>
+      </w:r>
+      <w:proofErr w:type="spellStart"/>
+      <w:r>
+        <w:t>Fligge</w:t>
+      </w:r>
+      <w:proofErr w:type="spellEnd"/>
+      <w:r>
+        <w:t>, 2000:</w:t>
+      </w:r>
+      <w:r>
+        <w:t xml:space="preserve"> </w:t>
+      </w:r>
+      <w:proofErr w:type="spellStart"/>
+      <w:r>
+        <w:t>Modelling</w:t>
+      </w:r>
+      <w:proofErr w:type="spellEnd"/>
+      <w:r>
+        <w:t xml:space="preserve"> solar irradiance variations: Comparison with observations, including line-ratio variations. </w:t>
       </w:r>
       <w:r>
         <w:rPr>
@@ -10361,10 +11655,18 @@
         <w:t>94</w:t>
       </w:r>
       <w:r>
-        <w:t>, 1-2, 145-152, doi:</w:t>
-      </w:r>
-      <w:r>
-        <w:t>10.1023/A:1026758904332.</w:t>
+        <w:t>, 1-2, 145-152, doi</w:t>
+      </w:r>
+      <w:proofErr w:type="gramStart"/>
+      <w:r>
+        <w:t>:</w:t>
+      </w:r>
+      <w:r>
+        <w:t>10.1023</w:t>
+      </w:r>
+      <w:proofErr w:type="gramEnd"/>
+      <w:r>
+        <w:t>/A:1026758904332.</w:t>
       </w:r>
     </w:p>
     <w:p>
@@ -10377,11 +11679,19 @@
       <w:r>
         <w:t xml:space="preserve">Walton, S. R., D. G. Preminger, and G. A. Chapman, 2003: The Contribution of Faculae and Network to Long-Term Changes in the Total Solar Irradiance, </w:t>
       </w:r>
+      <w:proofErr w:type="spellStart"/>
       <w:r>
         <w:rPr>
           <w:i/>
         </w:rPr>
-        <w:t>Astrophys. J</w:t>
+        <w:t>Astrophys</w:t>
+      </w:r>
+      <w:proofErr w:type="spellEnd"/>
+      <w:r>
+        <w:rPr>
+          <w:i/>
+        </w:rPr>
+        <w:t>. J</w:t>
       </w:r>
       <w:r>
         <w:t xml:space="preserve">., </w:t>
@@ -10404,10 +11714,26 @@
         <w:contextualSpacing/>
       </w:pPr>
       <w:r>
-        <w:t>Wang, Y.-M., J. L</w:t>
-      </w:r>
-      <w:r>
-        <w:t xml:space="preserve">. Lean, and N. R. Sheeley, Jr., </w:t>
+        <w:t>Wang, Y</w:t>
+      </w:r>
+      <w:proofErr w:type="gramStart"/>
+      <w:r>
+        <w:t>.-</w:t>
+      </w:r>
+      <w:proofErr w:type="gramEnd"/>
+      <w:r>
+        <w:t>M., J. L</w:t>
+      </w:r>
+      <w:r>
+        <w:t xml:space="preserve">. Lean, and N. R. </w:t>
+      </w:r>
+      <w:proofErr w:type="spellStart"/>
+      <w:r>
+        <w:t>Sheeley</w:t>
+      </w:r>
+      <w:proofErr w:type="spellEnd"/>
+      <w:r>
+        <w:t xml:space="preserve">, Jr., </w:t>
       </w:r>
       <w:r>
         <w:t>20</w:t>
@@ -10418,11 +11744,19 @@
       <w:r>
         <w:t xml:space="preserve"> Modeling the Sun’s magnetic field and irradiance since 1713. </w:t>
       </w:r>
+      <w:proofErr w:type="spellStart"/>
       <w:r>
         <w:rPr>
           <w:i/>
         </w:rPr>
-        <w:t>Astrophys. J</w:t>
+        <w:t>Astrophys</w:t>
+      </w:r>
+      <w:proofErr w:type="spellEnd"/>
+      <w:r>
+        <w:rPr>
+          <w:i/>
+        </w:rPr>
+        <w:t>. J</w:t>
       </w:r>
       <w:r>
         <w:t xml:space="preserve">., </w:t>
@@ -10447,8 +11781,13 @@
         <w:ind w:left="360" w:hanging="360"/>
         <w:contextualSpacing/>
       </w:pPr>
-      <w:r>
-        <w:t xml:space="preserve">Willson, R. C., </w:t>
+      <w:proofErr w:type="spellStart"/>
+      <w:r>
+        <w:t>Willson</w:t>
+      </w:r>
+      <w:proofErr w:type="spellEnd"/>
+      <w:r>
+        <w:t xml:space="preserve">, R. C., </w:t>
       </w:r>
       <w:r>
         <w:t xml:space="preserve">1994: </w:t>
@@ -10469,10 +11808,34 @@
         <w:t xml:space="preserve">, </w:t>
       </w:r>
       <w:r>
-        <w:t xml:space="preserve">J. Pap, C. Fröhlich, H. Hudson, and S. Solanki, </w:t>
-      </w:r>
-      <w:r>
-        <w:t xml:space="preserve">Eds., </w:t>
+        <w:t xml:space="preserve">J. Pap, C. </w:t>
+      </w:r>
+      <w:proofErr w:type="spellStart"/>
+      <w:r>
+        <w:t>Fröhlich</w:t>
+      </w:r>
+      <w:proofErr w:type="spellEnd"/>
+      <w:r>
+        <w:t xml:space="preserve">, H. Hudson, and S. </w:t>
+      </w:r>
+      <w:proofErr w:type="spellStart"/>
+      <w:r>
+        <w:t>Solanki</w:t>
+      </w:r>
+      <w:proofErr w:type="spellEnd"/>
+      <w:r>
+        <w:t xml:space="preserve">, </w:t>
+      </w:r>
+      <w:r>
+        <w:t>Eds</w:t>
+      </w:r>
+      <w:proofErr w:type="gramStart"/>
+      <w:r>
+        <w:t>.,</w:t>
+      </w:r>
+      <w:proofErr w:type="gramEnd"/>
+      <w:r>
+        <w:t xml:space="preserve"> </w:t>
       </w:r>
       <w:r>
         <w:t>Cambridge U</w:t>
@@ -10491,17 +11854,51 @@
         <w:ind w:left="360" w:hanging="360"/>
         <w:contextualSpacing/>
       </w:pPr>
-      <w:r>
-        <w:t xml:space="preserve">Willson, R. D., and A. V. Mordvinov, 2003: Secular total solar irradiance trend during solar cycles 21-23. </w:t>
-      </w:r>
+      <w:proofErr w:type="spellStart"/>
+      <w:r>
+        <w:t>Willson</w:t>
+      </w:r>
+      <w:proofErr w:type="spellEnd"/>
+      <w:r>
+        <w:t xml:space="preserve">, R. D., and A. V. </w:t>
+      </w:r>
+      <w:proofErr w:type="spellStart"/>
+      <w:r>
+        <w:t>Mordvinov</w:t>
+      </w:r>
+      <w:proofErr w:type="spellEnd"/>
+      <w:r>
+        <w:t xml:space="preserve">, 2003: Secular total solar irradiance trend during solar cycles 21-23. </w:t>
+      </w:r>
+      <w:proofErr w:type="spellStart"/>
       <w:r>
         <w:rPr>
           <w:i/>
         </w:rPr>
-        <w:t>Geophys. Res. Lett</w:t>
-      </w:r>
-      <w:r>
-        <w:t xml:space="preserve">., </w:t>
+        <w:t>Geophys</w:t>
+      </w:r>
+      <w:proofErr w:type="spellEnd"/>
+      <w:r>
+        <w:rPr>
+          <w:i/>
+        </w:rPr>
+        <w:t xml:space="preserve">. Res. </w:t>
+      </w:r>
+      <w:proofErr w:type="spellStart"/>
+      <w:r>
+        <w:rPr>
+          <w:i/>
+        </w:rPr>
+        <w:t>Lett</w:t>
+      </w:r>
+      <w:proofErr w:type="spellEnd"/>
+      <w:proofErr w:type="gramStart"/>
+      <w:r>
+        <w:t>.,</w:t>
+      </w:r>
+      <w:proofErr w:type="gramEnd"/>
+      <w:r>
+        <w:t xml:space="preserve"> </w:t>
       </w:r>
       <w:r>
         <w:rPr>
@@ -10527,7 +11924,15 @@
         <w:t>P. C. Chamberlin, J. W. Harder, R. A. Hock, M. Snow,</w:t>
       </w:r>
       <w:r>
-        <w:t xml:space="preserve"> F. G. Eparvier, J. Fontenla, W</w:t>
+        <w:t xml:space="preserve"> F. G. </w:t>
+      </w:r>
+      <w:proofErr w:type="spellStart"/>
+      <w:r>
+        <w:t>Eparvier</w:t>
+      </w:r>
+      <w:proofErr w:type="spellEnd"/>
+      <w:r>
+        <w:t>, J. Fontenla, W</w:t>
       </w:r>
       <w:r>
         <w:t>. E.</w:t>
@@ -10545,19 +11950,48 @@
         <w:t>Spectra (SIRS) for the 2008 W</w:t>
       </w:r>
       <w:r>
-        <w:t>hole Heliosphere Interval (WHI).</w:t>
-      </w:r>
-      <w:r>
-        <w:t xml:space="preserve"> </w:t>
-      </w:r>
+        <w:t xml:space="preserve">hole </w:t>
+      </w:r>
+      <w:proofErr w:type="spellStart"/>
+      <w:r>
+        <w:t>Heliosphere</w:t>
+      </w:r>
+      <w:proofErr w:type="spellEnd"/>
+      <w:r>
+        <w:t xml:space="preserve"> Interval (WHI).</w:t>
+      </w:r>
+      <w:r>
+        <w:t xml:space="preserve"> </w:t>
+      </w:r>
+      <w:proofErr w:type="spellStart"/>
       <w:r>
         <w:rPr>
           <w:i/>
         </w:rPr>
-        <w:t>Geophys. Res. Lett</w:t>
-      </w:r>
-      <w:r>
-        <w:t xml:space="preserve">., </w:t>
+        <w:t>Geophys</w:t>
+      </w:r>
+      <w:proofErr w:type="spellEnd"/>
+      <w:r>
+        <w:rPr>
+          <w:i/>
+        </w:rPr>
+        <w:t xml:space="preserve">. Res. </w:t>
+      </w:r>
+      <w:proofErr w:type="spellStart"/>
+      <w:r>
+        <w:rPr>
+          <w:i/>
+        </w:rPr>
+        <w:t>Lett</w:t>
+      </w:r>
+      <w:proofErr w:type="spellEnd"/>
+      <w:proofErr w:type="gramStart"/>
+      <w:r>
+        <w:t>.,</w:t>
+      </w:r>
+      <w:proofErr w:type="gramEnd"/>
+      <w:r>
+        <w:t xml:space="preserve"> </w:t>
       </w:r>
       <w:r>
         <w:rPr>
@@ -10577,7 +12011,23 @@
         <w:contextualSpacing/>
       </w:pPr>
       <w:r>
-        <w:t xml:space="preserve">Viereck, R. A., L. E. Floyd, P. C. Crane, T. N. Woods, B. G. Knapp, G. Rottman, M. Weber, L. C. Puga, and M. T. DeLand, 2004: A composite Mg II index spanning from 1978 to 2003. </w:t>
+        <w:t xml:space="preserve">Viereck, R. A., L. E. Floyd, P. C. Crane, T. N. Woods, B. G. Knapp, G. Rottman, M. Weber, L. C. </w:t>
+      </w:r>
+      <w:proofErr w:type="spellStart"/>
+      <w:r>
+        <w:t>Puga</w:t>
+      </w:r>
+      <w:proofErr w:type="spellEnd"/>
+      <w:r>
+        <w:t xml:space="preserve">, and M. T. </w:t>
+      </w:r>
+      <w:proofErr w:type="spellStart"/>
+      <w:r>
+        <w:t>DeLand</w:t>
+      </w:r>
+      <w:proofErr w:type="spellEnd"/>
+      <w:r>
+        <w:t xml:space="preserve">, 2004: A composite Mg II index spanning from 1978 to 2003. </w:t>
       </w:r>
       <w:r>
         <w:rPr>
@@ -10620,16 +12070,61 @@
         <w:contextualSpacing/>
       </w:pPr>
       <w:r>
-        <w:t xml:space="preserve">Viereck, R., L. Puga, D. McMullin, D. Judge, M. Weber, and W. K. Tobiska, 2001: A proxy for solar EUV. </w:t>
-      </w:r>
+        <w:t xml:space="preserve">Viereck, R., L. </w:t>
+      </w:r>
+      <w:proofErr w:type="spellStart"/>
+      <w:r>
+        <w:t>Puga</w:t>
+      </w:r>
+      <w:proofErr w:type="spellEnd"/>
+      <w:r>
+        <w:t xml:space="preserve">, D. </w:t>
+      </w:r>
+      <w:proofErr w:type="spellStart"/>
+      <w:r>
+        <w:t>McMullin</w:t>
+      </w:r>
+      <w:proofErr w:type="spellEnd"/>
+      <w:r>
+        <w:t xml:space="preserve">, D. Judge, M. Weber, and W. K. </w:t>
+      </w:r>
+      <w:proofErr w:type="spellStart"/>
+      <w:r>
+        <w:t>Tobiska</w:t>
+      </w:r>
+      <w:proofErr w:type="spellEnd"/>
+      <w:r>
+        <w:t xml:space="preserve">, 2001: A proxy for solar EUV. </w:t>
+      </w:r>
+      <w:proofErr w:type="spellStart"/>
       <w:r>
         <w:rPr>
           <w:i/>
         </w:rPr>
-        <w:t>Geophys. Res. Lett</w:t>
-      </w:r>
-      <w:r>
-        <w:t xml:space="preserve">., </w:t>
+        <w:t>Geophys</w:t>
+      </w:r>
+      <w:proofErr w:type="spellEnd"/>
+      <w:r>
+        <w:rPr>
+          <w:i/>
+        </w:rPr>
+        <w:t xml:space="preserve">. Res. </w:t>
+      </w:r>
+      <w:proofErr w:type="spellStart"/>
+      <w:r>
+        <w:rPr>
+          <w:i/>
+        </w:rPr>
+        <w:t>Lett</w:t>
+      </w:r>
+      <w:proofErr w:type="spellEnd"/>
+      <w:proofErr w:type="gramStart"/>
+      <w:r>
+        <w:t>.,</w:t>
+      </w:r>
+      <w:proofErr w:type="gramEnd"/>
+      <w:r>
+        <w:t xml:space="preserve"> </w:t>
       </w:r>
       <w:r>
         <w:rPr>
@@ -10649,7 +12144,31 @@
         <w:contextualSpacing/>
       </w:pPr>
       <w:r>
-        <w:t xml:space="preserve">Woods, T. N., R. Cahalan, W. Denig, G. Kopp, P. Pilewskie, and T. Sparn, 2014: Rapid Coordination Extends Space-Based Sun-Climate Record, Eos. Trans. AGU, </w:t>
+        <w:t xml:space="preserve">Woods, T. N., R. </w:t>
+      </w:r>
+      <w:proofErr w:type="spellStart"/>
+      <w:r>
+        <w:t>Cahalan</w:t>
+      </w:r>
+      <w:proofErr w:type="spellEnd"/>
+      <w:r>
+        <w:t xml:space="preserve">, W. </w:t>
+      </w:r>
+      <w:proofErr w:type="spellStart"/>
+      <w:r>
+        <w:t>Denig</w:t>
+      </w:r>
+      <w:proofErr w:type="spellEnd"/>
+      <w:r>
+        <w:t xml:space="preserve">, G. Kopp, P. Pilewskie, and T. </w:t>
+      </w:r>
+      <w:proofErr w:type="spellStart"/>
+      <w:r>
+        <w:t>Sparn</w:t>
+      </w:r>
+      <w:proofErr w:type="spellEnd"/>
+      <w:r>
+        <w:t xml:space="preserve">, 2014: Rapid Coordination Extends Space-Based Sun-Climate Record, Eos. Trans. AGU, </w:t>
       </w:r>
       <w:r>
         <w:rPr>
@@ -10669,16 +12188,45 @@
         <w:contextualSpacing/>
       </w:pPr>
       <w:r>
-        <w:t xml:space="preserve">Woods, T. N., F. G. Eparvier, J. Fontenla, J. Harder, G. Kopp, W. E. McClintock, G. Rottman, B. Smiley, and M. Snow, 2004: Solar irradiance variability during the October 2003 solar storm period, </w:t>
-      </w:r>
+        <w:t xml:space="preserve">Woods, T. N., F. G. </w:t>
+      </w:r>
+      <w:proofErr w:type="spellStart"/>
+      <w:r>
+        <w:t>Eparvier</w:t>
+      </w:r>
+      <w:proofErr w:type="spellEnd"/>
+      <w:r>
+        <w:t xml:space="preserve">, J. Fontenla, J. Harder, G. Kopp, W. E. McClintock, G. Rottman, B. Smiley, and M. Snow, 2004: Solar irradiance variability during the October 2003 solar storm period, </w:t>
+      </w:r>
+      <w:proofErr w:type="spellStart"/>
       <w:r>
         <w:rPr>
           <w:i/>
         </w:rPr>
-        <w:t>Geophys. Res. Lett</w:t>
-      </w:r>
-      <w:r>
-        <w:t xml:space="preserve">., </w:t>
+        <w:t>Geophys</w:t>
+      </w:r>
+      <w:proofErr w:type="spellEnd"/>
+      <w:r>
+        <w:rPr>
+          <w:i/>
+        </w:rPr>
+        <w:t xml:space="preserve">. Res. </w:t>
+      </w:r>
+      <w:proofErr w:type="spellStart"/>
+      <w:r>
+        <w:rPr>
+          <w:i/>
+        </w:rPr>
+        <w:t>Lett</w:t>
+      </w:r>
+      <w:proofErr w:type="spellEnd"/>
+      <w:proofErr w:type="gramStart"/>
+      <w:r>
+        <w:t>.,</w:t>
+      </w:r>
+      <w:proofErr w:type="gramEnd"/>
+      <w:r>
+        <w:t xml:space="preserve"> </w:t>
       </w:r>
       <w:r>
         <w:rPr>
@@ -11407,7 +12955,7 @@
                 <w:szCs w:val="22"/>
               </w:rPr>
             </w:pPr>
-            <w:commentRangeStart w:id="15"/>
+            <w:commentRangeStart w:id="16"/>
             <w:r>
               <w:rPr>
                 <w:rFonts w:ascii="Times New Roman" w:hAnsi="Times New Roman" w:cs="Times New Roman"/>
@@ -11415,14 +12963,14 @@
               </w:rPr>
               <w:t>1978-2014</w:t>
             </w:r>
-            <w:commentRangeEnd w:id="15"/>
+            <w:commentRangeEnd w:id="16"/>
             <w:r>
               <w:rPr>
                 <w:rStyle w:val="CommentReference"/>
                 <w:rFonts w:ascii="Times New Roman" w:eastAsiaTheme="minorEastAsia" w:hAnsi="Times New Roman" w:cs="Times New Roman"/>
                 <w:lang w:eastAsia="ja-JP"/>
               </w:rPr>
-              <w:commentReference w:id="15"/>
+              <w:commentReference w:id="16"/>
             </w:r>
           </w:p>
         </w:tc>
@@ -11972,7 +13520,23 @@
                 <w:rFonts w:ascii="Times New Roman" w:hAnsi="Times New Roman" w:cs="Times New Roman"/>
                 <w:szCs w:val="22"/>
               </w:rPr>
-              <w:t>(variable width)</w:t>
+              <w:t>(</w:t>
+            </w:r>
+            <w:proofErr w:type="gramStart"/>
+            <w:r>
+              <w:rPr>
+                <w:rFonts w:ascii="Times New Roman" w:hAnsi="Times New Roman" w:cs="Times New Roman"/>
+                <w:szCs w:val="22"/>
+              </w:rPr>
+              <w:t>variable</w:t>
+            </w:r>
+            <w:proofErr w:type="gramEnd"/>
+            <w:r>
+              <w:rPr>
+                <w:rFonts w:ascii="Times New Roman" w:hAnsi="Times New Roman" w:cs="Times New Roman"/>
+                <w:szCs w:val="22"/>
+              </w:rPr>
+              <w:t xml:space="preserve"> width)</w:t>
             </w:r>
           </w:p>
         </w:tc>
@@ -12178,7 +13742,23 @@
                 <w:rFonts w:ascii="Times New Roman" w:hAnsi="Times New Roman" w:cs="Times New Roman"/>
                 <w:szCs w:val="22"/>
               </w:rPr>
-              <w:t>(variable width)</w:t>
+              <w:t>(</w:t>
+            </w:r>
+            <w:proofErr w:type="gramStart"/>
+            <w:r>
+              <w:rPr>
+                <w:rFonts w:ascii="Times New Roman" w:hAnsi="Times New Roman" w:cs="Times New Roman"/>
+                <w:szCs w:val="22"/>
+              </w:rPr>
+              <w:t>variable</w:t>
+            </w:r>
+            <w:proofErr w:type="gramEnd"/>
+            <w:r>
+              <w:rPr>
+                <w:rFonts w:ascii="Times New Roman" w:hAnsi="Times New Roman" w:cs="Times New Roman"/>
+                <w:szCs w:val="22"/>
+              </w:rPr>
+              <w:t xml:space="preserve"> width)</w:t>
             </w:r>
           </w:p>
         </w:tc>
@@ -12743,7 +14323,15 @@
         <w:t xml:space="preserve">), which is the adopted quiet sun TSI for the NRLTSI2 model. The dashed grey curve is a theoretical Planck irradiance curve for a blackbody temperature of 5770 K.  The green curve is the (smoothed) surface downwelling irradiance computed using the Modtran5 </w:t>
       </w:r>
       <w:r>
-        <w:t xml:space="preserve">(Berk et al. 2006) </w:t>
+        <w:t>(</w:t>
+      </w:r>
+      <w:proofErr w:type="spellStart"/>
+      <w:r>
+        <w:t>Berk</w:t>
+      </w:r>
+      <w:proofErr w:type="spellEnd"/>
+      <w:r>
+        <w:t xml:space="preserve"> et al. 2006) </w:t>
       </w:r>
       <w:r>
         <w:t>radiative transfer code.</w:t>
@@ -13584,7 +15172,15 @@
         <w:t>5</w:t>
       </w:r>
       <w:r>
-        <w:t xml:space="preserve"> (Berk et al. 2006)</w:t>
+        <w:t xml:space="preserve"> (</w:t>
+      </w:r>
+      <w:proofErr w:type="spellStart"/>
+      <w:r>
+        <w:t>Berk</w:t>
+      </w:r>
+      <w:proofErr w:type="spellEnd"/>
+      <w:r>
+        <w:t xml:space="preserve"> et al. 2006)</w:t>
       </w:r>
       <w:r>
         <w:t xml:space="preserve"> radiative transfer code</w:t>
@@ -13989,7 +15585,7 @@
           <w:color w:val="000000" w:themeColor="text1"/>
         </w:rPr>
       </w:pPr>
-      <w:commentRangeStart w:id="16"/>
+      <w:commentRangeStart w:id="17"/>
       <w:r>
         <w:rPr>
           <w:b/>
@@ -14027,12 +15623,12 @@
         </w:rPr>
         <w:fldChar w:fldCharType="end"/>
       </w:r>
-      <w:commentRangeEnd w:id="16"/>
+      <w:commentRangeEnd w:id="17"/>
       <w:r>
         <w:rPr>
           <w:rStyle w:val="CommentReference"/>
         </w:rPr>
-        <w:commentReference w:id="16"/>
+        <w:commentReference w:id="17"/>
       </w:r>
       <w:r>
         <w:t>:</w:t>
@@ -14491,7 +16087,7 @@
           <w:szCs w:val="24"/>
         </w:rPr>
       </w:pPr>
-      <w:commentRangeStart w:id="17"/>
+      <w:commentRangeStart w:id="18"/>
       <w:r>
         <w:rPr>
           <w:color w:val="auto"/>
@@ -14559,7 +16155,7 @@
         </w:rPr>
         <w:t xml:space="preserve"> </w:t>
       </w:r>
-      <w:commentRangeEnd w:id="17"/>
+      <w:commentRangeEnd w:id="18"/>
       <w:r>
         <w:rPr>
           <w:rStyle w:val="CommentReference"/>
@@ -14567,7 +16163,7 @@
           <w:bCs w:val="0"/>
           <w:color w:val="auto"/>
         </w:rPr>
-        <w:commentReference w:id="17"/>
+        <w:commentReference w:id="18"/>
       </w:r>
       <w:r>
         <w:rPr>
@@ -15150,7 +16746,7 @@
 
 <file path=word/comments.xml><?xml version="1.0" encoding="utf-8"?>
 <w:comments xmlns:wpc="http://schemas.microsoft.com/office/word/2010/wordprocessingCanvas" xmlns:mo="http://schemas.microsoft.com/office/mac/office/2008/main" xmlns:mc="http://schemas.openxmlformats.org/markup-compatibility/2006" xmlns:mv="urn:schemas-microsoft-com:mac:vml" xmlns:o="urn:schemas-microsoft-com:office:office" xmlns:r="http://schemas.openxmlformats.org/officeDocument/2006/relationships" xmlns:m="http://schemas.openxmlformats.org/officeDocument/2006/math" xmlns:v="urn:schemas-microsoft-com:vml" xmlns:wp14="http://schemas.microsoft.com/office/word/2010/wordprocessingDrawing" xmlns:wp="http://schemas.openxmlformats.org/drawingml/2006/wordprocessingDrawing" xmlns:w10="urn:schemas-microsoft-com:office:word" xmlns:w="http://schemas.openxmlformats.org/wordprocessingml/2006/main" xmlns:w14="http://schemas.microsoft.com/office/word/2010/wordml" xmlns:wpg="http://schemas.microsoft.com/office/word/2010/wordprocessingGroup" xmlns:wpi="http://schemas.microsoft.com/office/word/2010/wordprocessingInk" xmlns:wne="http://schemas.microsoft.com/office/word/2006/wordml" xmlns:wps="http://schemas.microsoft.com/office/word/2010/wordprocessingShape" mc:Ignorable="w14 wp14">
-  <w:comment w:id="0" w:author="Odele Coddington" w:date="2015-05-08T09:36:00Z" w:initials="OC">
+  <w:comment w:id="0" w:author="Odele Coddington" w:date="2015-05-08T12:10:00Z" w:initials="OC">
     <w:p>
       <w:pPr>
         <w:pStyle w:val="CommentText"/>
@@ -15162,11 +16758,11 @@
         <w:annotationRef/>
       </w:r>
       <w:r>
-        <w:t>Peter had some style and small grammar changes to the abstract. But, BAMS requires the abstract to be the same as what we had submitted before. I could send an inquiry to see if they allow exceptions? Or, I think we could also call it good as is.</w:t>
+        <w:t xml:space="preserve">Peter had some style and small grammar changes to the abstract, but I am not able to incorporate them without permission from BAMS editors (because the abstract needs to be identical to the one we submitted with the paper proposal). For now, I’ve chosen to ignore the suggestions (sorry, Peter!), but, I can contact BAMS editors if you’d like, to ask for permission to make changes. </w:t>
       </w:r>
     </w:p>
   </w:comment>
-  <w:comment w:id="1" w:author="Odele Coddington" w:date="2015-05-08T09:51:00Z" w:initials="OC">
+  <w:comment w:id="1" w:author="Odele Coddington" w:date="2015-05-08T12:10:00Z" w:initials="OC">
     <w:p>
       <w:pPr>
         <w:pStyle w:val="CommentText"/>
@@ -15178,7 +16774,7 @@
         <w:annotationRef/>
       </w:r>
       <w:r>
-        <w:t>Check throughout for usage of energy, irradiance and rate of energy etc.</w:t>
+        <w:t>I had to trim down to no more than 30 words.</w:t>
       </w:r>
     </w:p>
   </w:comment>
@@ -15210,7 +16806,23 @@
         <w:annotationRef/>
       </w:r>
       <w:r>
-        <w:t xml:space="preserve">Per Peter: Have to be careful here. I am fairly certain SOLSPEC did not have the resolution of the spectrum that Thullier published. He inserted spectral lines from the Kuricz (I think) spectrum onto the continuum-like SOLSPEC spectrum. I will look this up and try to come up with an appropriate way to edit this. </w:t>
+        <w:t xml:space="preserve">Per Peter: Have to be careful here. I am fairly certain SOLSPEC did not have the resolution of the spectrum that </w:t>
+      </w:r>
+      <w:proofErr w:type="spellStart"/>
+      <w:r>
+        <w:t>Thullier</w:t>
+      </w:r>
+      <w:proofErr w:type="spellEnd"/>
+      <w:r>
+        <w:t xml:space="preserve"> published. He inserted spectral lines from the </w:t>
+      </w:r>
+      <w:proofErr w:type="spellStart"/>
+      <w:r>
+        <w:t>Kuricz</w:t>
+      </w:r>
+      <w:proofErr w:type="spellEnd"/>
+      <w:r>
+        <w:t xml:space="preserve"> (I think) spectrum onto the continuum-like SOLSPEC spectrum. I will look this up and try to come up with an appropriate way to edit this. </w:t>
       </w:r>
     </w:p>
     <w:p>
@@ -15231,7 +16843,15 @@
         <w:annotationRef/>
       </w:r>
       <w:r>
-        <w:t xml:space="preserve">Per Peter: No; gratings need not be higher resolution than a prism. Again, I will edit this entire section after doing some homework. And the Thullier spectrum is a hybrid measurement-model spectrum. </w:t>
+        <w:t xml:space="preserve">Per Peter: No; gratings need not be higher resolution than a prism. Again, I will edit this entire section after doing some homework. And the </w:t>
+      </w:r>
+      <w:proofErr w:type="spellStart"/>
+      <w:r>
+        <w:t>Thullier</w:t>
+      </w:r>
+      <w:proofErr w:type="spellEnd"/>
+      <w:r>
+        <w:t xml:space="preserve"> spectrum is a hybrid measurement-model spectrum. </w:t>
       </w:r>
     </w:p>
     <w:p>
@@ -15240,7 +16860,7 @@
       </w:pPr>
     </w:p>
   </w:comment>
-  <w:comment w:id="5" w:author="Odele Coddington" w:date="2015-05-07T14:09:00Z" w:initials="OC">
+  <w:comment w:id="5" w:author="Odele Coddington" w:date="2015-05-08T12:15:00Z" w:initials="OC">
     <w:p>
       <w:pPr>
         <w:pStyle w:val="CommentText"/>
@@ -15252,11 +16872,24 @@
         <w:annotationRef/>
       </w:r>
       <w:r>
-        <w:t>Judith, can you help with Marty’s question: “Does this mean uncertainty due to measurement error, or variation because not all facula are the same?” I think we are saying that the indices imperfectly represent faculae brightening and sunspot darkening. How about “…during the solar cycle which, together with the inadequacy of the indices to perfectly reflect facular brightening and sunspot darkening, causes the regression coefficients…”</w:t>
+        <w:t xml:space="preserve">Per Marty: “Does this mean uncertainty due to measurement error, or variation because not all facula are the same?” </w:t>
+      </w:r>
+    </w:p>
+    <w:p>
+      <w:pPr>
+        <w:pStyle w:val="CommentText"/>
+      </w:pPr>
+    </w:p>
+    <w:p>
+      <w:pPr>
+        <w:pStyle w:val="CommentText"/>
+      </w:pPr>
+      <w:r>
+        <w:t>I think we are saying that the indices imperfectly represent faculae brightening and sunspot darkening. How about change to “…during the solar cycle which, together with the inadequacy of the indices to perfectly reflect facular brightening and sunspot darkening, causes the regression coefficients…”</w:t>
       </w:r>
     </w:p>
   </w:comment>
-  <w:comment w:id="6" w:author="Odele Coddington" w:date="2015-05-07T11:49:00Z" w:initials="OC">
+  <w:comment w:id="6" w:author="Odele Coddington" w:date="2015-05-08T12:24:00Z" w:initials="OC">
     <w:p>
       <w:pPr>
         <w:pStyle w:val="CommentText"/>
@@ -15268,7 +16901,33 @@
         <w:annotationRef/>
       </w:r>
       <w:r>
-        <w:t>Whatever uncertainty is contributed by the indices isn’t really dependent on the value of the index, is it?  A sunspot number of 100 +/- 0.1 provides the same uncertainty as 0 + 0.1, right?  Is the model irradiance less uncertain at solar minimum?</w:t>
+        <w:t>Per Marty: “Whatever uncertainty is contributed by the indices isn’t really dependent on the value of the index, is it?  A sunspot number of 100 +/- 0.1 provides the same uncertainty as 0 + 0.1, right?  Is the model irradiance less uncertain at solar minimum?”</w:t>
+      </w:r>
+    </w:p>
+    <w:p>
+      <w:pPr>
+        <w:pStyle w:val="CommentText"/>
+      </w:pPr>
+    </w:p>
+    <w:p>
+      <w:pPr>
+        <w:pStyle w:val="CommentText"/>
+      </w:pPr>
+      <w:r>
+        <w:t>For the last part, Yes, the model irradiance is less uncertain at solar minimum. We assume the reference TSI and SSI only have the uncertainty of the measurements. Then, when there are spots and facular, we have additional uncertainty due to the measurement uncertainty of the Mg II and sunspot area/location, and added uncertainty due to the statistical uncertainty in the multivariate analysis of the proxies with the TSI/SSI measurement record.</w:t>
+      </w:r>
+    </w:p>
+    <w:p>
+      <w:pPr>
+        <w:pStyle w:val="CommentText"/>
+      </w:pPr>
+    </w:p>
+    <w:p>
+      <w:pPr>
+        <w:pStyle w:val="CommentText"/>
+      </w:pPr>
+      <w:r>
+        <w:t xml:space="preserve">If I understand right, for the first part you are correct. We assume a 20% uncertainty in sunspot value and Mg II index value. </w:t>
       </w:r>
     </w:p>
   </w:comment>
@@ -15304,7 +16963,7 @@
       </w:r>
     </w:p>
   </w:comment>
-  <w:comment w:id="9" w:author="Odele Coddington" w:date="2015-05-08T11:23:00Z" w:initials="OC">
+  <w:comment w:id="9" w:author="Odele Coddington" w:date="2015-05-08T12:27:00Z" w:initials="OC">
     <w:p>
       <w:pPr>
         <w:pStyle w:val="CommentText"/>
@@ -15316,10 +16975,7 @@
         <w:annotationRef/>
       </w:r>
       <w:r>
-        <w:t xml:space="preserve">I’ve had an email exchange with Jerry about the SIM uncertainties. I summarized it as following. </w:t>
-      </w:r>
-      <w:r>
-        <w:t xml:space="preserve"> I don’t know if I followed everything he said, so I am pointing to his 2010 paper instead of trying to parse too many details in this paper.  I’m happy to share his email exchanges with any of you, if you think I haven’t satisfactorily stated this.</w:t>
+        <w:t>I’ve had an email exchange with Jerry about the SIM uncertainties. I summarized it as following.  I don’t think I followed everything he said, so I am pointing to his 2010 paper instead of trying to discuss too many details in this paper.  I’m happy to share his email exchanges with any of you, if you think I haven’t satisfactorily stated this.</w:t>
       </w:r>
     </w:p>
   </w:comment>
@@ -15335,7 +16991,15 @@
         <w:annotationRef/>
       </w:r>
       <w:r>
-        <w:t>I think this Willson reference works for both SMM and UARS, but if you know differently, please change!</w:t>
+        <w:t xml:space="preserve">I think this </w:t>
+      </w:r>
+      <w:proofErr w:type="spellStart"/>
+      <w:r>
+        <w:t>Willson</w:t>
+      </w:r>
+      <w:proofErr w:type="spellEnd"/>
+      <w:r>
+        <w:t xml:space="preserve"> reference works for both SMM and UARS, but if you know differently, please change!</w:t>
       </w:r>
     </w:p>
   </w:comment>
@@ -15355,7 +17019,7 @@
       </w:r>
     </w:p>
   </w:comment>
-  <w:comment w:id="12" w:author="Odele Coddington" w:date="2015-05-07T15:55:00Z" w:initials="OC">
+  <w:comment w:id="12" w:author="Odele Coddington" w:date="2015-05-08T12:30:00Z" w:initials="OC">
     <w:p>
       <w:pPr>
         <w:pStyle w:val="CommentText"/>
@@ -15367,11 +17031,19 @@
         <w:annotationRef/>
       </w:r>
       <w:r>
-        <w:t>Judith, will the TSI observational composite extension be part of our quarterly updates?</w:t>
-      </w:r>
+        <w:t xml:space="preserve">Judith, will the TSI observational composite extension be part of our quarterly updates? </w:t>
+      </w:r>
+      <w:r>
+        <w:t xml:space="preserve">If not, could I change to periodic or </w:t>
+      </w:r>
+      <w:r>
+        <w:t>semi-periodic?</w:t>
+      </w:r>
+      <w:bookmarkStart w:id="13" w:name="_GoBack"/>
+      <w:bookmarkEnd w:id="13"/>
     </w:p>
   </w:comment>
-  <w:comment w:id="13" w:author="Odele Coddington" w:date="2015-05-07T15:56:00Z" w:initials="OC">
+  <w:comment w:id="14" w:author="Odele Coddington" w:date="2015-05-07T15:56:00Z" w:initials="OC">
     <w:p>
       <w:pPr>
         <w:pStyle w:val="CommentText"/>
@@ -15387,7 +17059,7 @@
       </w:r>
     </w:p>
   </w:comment>
-  <w:comment w:id="14" w:author="Odele Coddington" w:date="2015-04-06T15:04:00Z" w:initials="OC">
+  <w:comment w:id="15" w:author="Odele Coddington" w:date="2015-04-06T15:04:00Z" w:initials="OC">
     <w:p>
       <w:pPr>
         <w:pStyle w:val="CommentText"/>
@@ -15403,7 +17075,7 @@
       </w:r>
     </w:p>
   </w:comment>
-  <w:comment w:id="15" w:author="Odele Coddington" w:date="2015-04-16T13:54:00Z" w:initials="OC">
+  <w:comment w:id="16" w:author="Odele Coddington" w:date="2015-04-16T13:54:00Z" w:initials="OC">
     <w:p>
       <w:pPr>
         <w:pStyle w:val="CommentText"/>
@@ -15419,7 +17091,7 @@
       </w:r>
     </w:p>
   </w:comment>
-  <w:comment w:id="16" w:author="Odele Coddington" w:date="2015-04-08T14:14:00Z" w:initials="OC">
+  <w:comment w:id="17" w:author="Odele Coddington" w:date="2015-04-08T14:14:00Z" w:initials="OC">
     <w:p>
       <w:pPr>
         <w:pStyle w:val="CommentText"/>
@@ -15431,11 +17103,27 @@
         <w:annotationRef/>
       </w:r>
       <w:r>
-        <w:t>Judith, just fyi but I see an outlier in my data plot that I didn’t in yours. (near mid 2011)</w:t>
+        <w:t xml:space="preserve">Judith, just </w:t>
+      </w:r>
+      <w:proofErr w:type="spellStart"/>
+      <w:r>
+        <w:t>fyi</w:t>
+      </w:r>
+      <w:proofErr w:type="spellEnd"/>
+      <w:r>
+        <w:t xml:space="preserve"> but I see an outlier in my data plot that I didn’t in yours. (</w:t>
+      </w:r>
+      <w:proofErr w:type="gramStart"/>
+      <w:r>
+        <w:t>near</w:t>
+      </w:r>
+      <w:proofErr w:type="gramEnd"/>
+      <w:r>
+        <w:t xml:space="preserve"> mid 2011)</w:t>
       </w:r>
     </w:p>
   </w:comment>
-  <w:comment w:id="17" w:author="Odele Coddington" w:date="2015-05-08T11:50:00Z" w:initials="OC">
+  <w:comment w:id="18" w:author="Odele Coddington" w:date="2015-05-08T11:50:00Z" w:initials="OC">
     <w:p>
       <w:pPr>
         <w:pStyle w:val="CommentText"/>
@@ -15447,13 +17135,16 @@
         <w:annotationRef/>
       </w:r>
       <w:r>
-        <w:t>Judith, in line with comment to figure 4, I see some differences in the results shown here and your earlier ones. Just fyi</w:t>
-      </w:r>
+        <w:t xml:space="preserve">Judith, in line with comment to figure 4, I see some differences in the results shown here and your earlier ones. Just </w:t>
+      </w:r>
+      <w:proofErr w:type="spellStart"/>
+      <w:r>
+        <w:t>fyi</w:t>
+      </w:r>
+      <w:proofErr w:type="spellEnd"/>
       <w:r>
         <w:t>.</w:t>
       </w:r>
-      <w:bookmarkStart w:id="18" w:name="_GoBack"/>
-      <w:bookmarkEnd w:id="18"/>
     </w:p>
   </w:comment>
 </w:comments>
@@ -15554,7 +17245,7 @@
         <w:rStyle w:val="PageNumber"/>
         <w:noProof/>
       </w:rPr>
-      <w:t>42</w:t>
+      <w:t>24</w:t>
     </w:r>
     <w:r>
       <w:rPr>
@@ -15698,7 +17389,15 @@
         <w:t xml:space="preserve"> The 50 Global Climate Observing System (GCOS) essential climate variables (ECVs) are tabulated at </w:t>
       </w:r>
       <w:r>
-        <w:t>http://www.wmo.int/pages/prog/gcos/index.php?name=EssentialClimateVariables</w:t>
+        <w:t>http://www.wmo.int/pages/prog/gcos/index.php</w:t>
+      </w:r>
+      <w:proofErr w:type="gramStart"/>
+      <w:r>
+        <w:t>?name</w:t>
+      </w:r>
+      <w:proofErr w:type="gramEnd"/>
+      <w:r>
+        <w:t>=EssentialClimateVariables</w:t>
       </w:r>
     </w:p>
   </w:footnote>
@@ -15825,7 +17524,15 @@
         <w:footnoteRef/>
       </w:r>
       <w:r>
-        <w:t xml:space="preserve"> Debrecen Photoheliographic Data (DPD) is available at </w:t>
+        <w:t xml:space="preserve"> Debrecen </w:t>
+      </w:r>
+      <w:proofErr w:type="spellStart"/>
+      <w:r>
+        <w:t>Photoheliographic</w:t>
+      </w:r>
+      <w:proofErr w:type="spellEnd"/>
+      <w:r>
+        <w:t xml:space="preserve"> Data (DPD) is available at </w:t>
       </w:r>
       <w:r>
         <w:t>http://fenyi.solarobs.unideb.hu/deb_obs_en.html</w:t>

</xml_diff>